<commit_message>
Updated to do list and added two new notes file with the name of oop and functional programming. Also added the topic in journal that i learned from the videos
</commit_message>
<xml_diff>
--- a/docs/OOP.docx
+++ b/docs/OOP.docx
@@ -853,16 +853,6 @@
           <w:lang w:val="en-US"/>
         </w:rPr>
       </w:pPr>
-    </w:p>
-    <w:p>
-      <w:pPr>
-        <w:spacing w:line="360" w:lineRule="auto"/>
-        <w:jc w:val="both"/>
-        <w:rPr>
-          <w:rFonts w:hint="default" w:ascii="Times New Roman" w:hAnsi="Times New Roman" w:cs="Times New Roman"/>
-          <w:lang w:val="en-US"/>
-        </w:rPr>
-      </w:pPr>
       <w:r>
         <w:rPr>
           <w:rFonts w:hint="default" w:ascii="Times New Roman" w:hAnsi="Times New Roman" w:cs="Times New Roman"/>
@@ -982,16 +972,6 @@
           <w:lang w:val="en-US"/>
         </w:rPr>
       </w:pPr>
-    </w:p>
-    <w:p>
-      <w:pPr>
-        <w:spacing w:line="360" w:lineRule="auto"/>
-        <w:jc w:val="both"/>
-        <w:rPr>
-          <w:rFonts w:hint="default" w:ascii="Times New Roman" w:hAnsi="Times New Roman" w:cs="Times New Roman"/>
-          <w:lang w:val="en-US"/>
-        </w:rPr>
-      </w:pPr>
       <w:r>
         <w:rPr>
           <w:rFonts w:hint="default" w:ascii="Times New Roman" w:hAnsi="Times New Roman" w:cs="Times New Roman"/>
@@ -1192,6 +1172,16 @@
           <w:lang w:val="en-US"/>
         </w:rPr>
       </w:pPr>
+    </w:p>
+    <w:p>
+      <w:pPr>
+        <w:spacing w:line="360" w:lineRule="auto"/>
+        <w:jc w:val="both"/>
+        <w:rPr>
+          <w:rFonts w:hint="default" w:ascii="Times New Roman" w:hAnsi="Times New Roman" w:cs="Times New Roman"/>
+          <w:lang w:val="en-US"/>
+        </w:rPr>
+      </w:pPr>
       <w:r>
         <w:rPr>
           <w:rFonts w:hint="default" w:ascii="Times New Roman" w:hAnsi="Times New Roman" w:cs="Times New Roman"/>
@@ -1443,16 +1433,6 @@
           <w:lang w:val="en-US"/>
         </w:rPr>
       </w:pPr>
-    </w:p>
-    <w:p>
-      <w:pPr>
-        <w:spacing w:line="360" w:lineRule="auto"/>
-        <w:jc w:val="both"/>
-        <w:rPr>
-          <w:rFonts w:hint="default" w:ascii="Times New Roman" w:hAnsi="Times New Roman" w:cs="Times New Roman"/>
-          <w:lang w:val="en-US"/>
-        </w:rPr>
-      </w:pPr>
       <w:r>
         <w:rPr>
           <w:rFonts w:hint="default" w:ascii="Times New Roman" w:hAnsi="Times New Roman" w:cs="Times New Roman"/>
@@ -1531,16 +1511,6 @@
           <w:lang w:val="en-US"/>
         </w:rPr>
       </w:pPr>
-    </w:p>
-    <w:p>
-      <w:pPr>
-        <w:spacing w:line="360" w:lineRule="auto"/>
-        <w:jc w:val="both"/>
-        <w:rPr>
-          <w:rFonts w:hint="default" w:ascii="Times New Roman" w:hAnsi="Times New Roman" w:cs="Times New Roman"/>
-          <w:lang w:val="en-US"/>
-        </w:rPr>
-      </w:pPr>
       <w:r>
         <w:rPr>
           <w:rFonts w:hint="default" w:ascii="Times New Roman" w:hAnsi="Times New Roman" w:cs="Times New Roman"/>
@@ -1619,16 +1589,6 @@
           <w:lang w:val="en-US"/>
         </w:rPr>
       </w:pPr>
-    </w:p>
-    <w:p>
-      <w:pPr>
-        <w:spacing w:line="360" w:lineRule="auto"/>
-        <w:jc w:val="both"/>
-        <w:rPr>
-          <w:rFonts w:hint="default" w:ascii="Times New Roman" w:hAnsi="Times New Roman" w:cs="Times New Roman"/>
-          <w:lang w:val="en-US"/>
-        </w:rPr>
-      </w:pPr>
       <w:r>
         <w:rPr>
           <w:rFonts w:hint="default" w:ascii="Times New Roman" w:hAnsi="Times New Roman" w:cs="Times New Roman"/>
@@ -2169,16 +2129,6 @@
           <w:lang w:val="en-US"/>
         </w:rPr>
       </w:pPr>
-    </w:p>
-    <w:p>
-      <w:pPr>
-        <w:spacing w:line="360" w:lineRule="auto"/>
-        <w:jc w:val="both"/>
-        <w:rPr>
-          <w:rFonts w:hint="default" w:ascii="Times New Roman" w:hAnsi="Times New Roman" w:cs="Times New Roman"/>
-          <w:lang w:val="en-US"/>
-        </w:rPr>
-      </w:pPr>
       <w:r>
         <w:rPr>
           <w:rFonts w:hint="default" w:ascii="Times New Roman" w:hAnsi="Times New Roman" w:cs="Times New Roman"/>
@@ -2318,9 +2268,23 @@
           <w:lang w:val="en-US"/>
         </w:rPr>
       </w:pPr>
-      <w:r>
-        <w:rPr>
-          <w:rFonts w:hint="default" w:ascii="Times New Roman" w:hAnsi="Times New Roman" w:cs="Times New Roman"/>
+    </w:p>
+    <w:p>
+      <w:pPr>
+        <w:spacing w:line="360" w:lineRule="auto"/>
+        <w:jc w:val="center"/>
+        <w:rPr>
+          <w:rFonts w:hint="default" w:ascii="Times New Roman" w:hAnsi="Times New Roman" w:cs="Times New Roman"/>
+          <w:b/>
+          <w:bCs/>
+          <w:lang w:val="en-US"/>
+        </w:rPr>
+      </w:pPr>
+      <w:r>
+        <w:rPr>
+          <w:rFonts w:hint="default" w:ascii="Times New Roman" w:hAnsi="Times New Roman" w:cs="Times New Roman"/>
+          <w:b/>
+          <w:bCs/>
           <w:lang w:val="en-US"/>
         </w:rPr>
         <w:t>CppCon - Object Oriented Programing by  Jon Kalb</w:t>
@@ -2975,1553 +2939,1754 @@
           <w:lang w:val="en-US"/>
         </w:rPr>
         <w:t>Class vehicle{</w:t>
+      </w:r>
+    </w:p>
+    <w:p>
+      <w:pPr>
+        <w:spacing w:line="360" w:lineRule="auto"/>
+        <w:jc w:val="both"/>
+        <w:rPr>
+          <w:rFonts w:hint="default" w:ascii="Times New Roman" w:hAnsi="Times New Roman" w:cs="Times New Roman"/>
+          <w:lang w:val="en-US"/>
+        </w:rPr>
+      </w:pPr>
+      <w:r>
+        <w:rPr>
+          <w:rFonts w:hint="default" w:ascii="Times New Roman" w:hAnsi="Times New Roman" w:cs="Times New Roman"/>
+          <w:lang w:val="en-US"/>
+        </w:rPr>
+        <w:t>Engine e;</w:t>
+      </w:r>
+    </w:p>
+    <w:p>
+      <w:pPr>
+        <w:spacing w:line="360" w:lineRule="auto"/>
+        <w:jc w:val="both"/>
+        <w:rPr>
+          <w:rFonts w:hint="default" w:ascii="Times New Roman" w:hAnsi="Times New Roman" w:cs="Times New Roman"/>
+          <w:lang w:val="en-US"/>
+        </w:rPr>
+      </w:pPr>
+      <w:r>
+        <w:rPr>
+          <w:rFonts w:hint="default" w:ascii="Times New Roman" w:hAnsi="Times New Roman" w:cs="Times New Roman"/>
+          <w:lang w:val="en-US"/>
+        </w:rPr>
+        <w:t>};</w:t>
+      </w:r>
+    </w:p>
+    <w:p>
+      <w:pPr>
+        <w:spacing w:line="360" w:lineRule="auto"/>
+        <w:jc w:val="both"/>
+        <w:rPr>
+          <w:rFonts w:hint="default" w:ascii="Times New Roman" w:hAnsi="Times New Roman" w:cs="Times New Roman"/>
+          <w:lang w:val="en-US"/>
+        </w:rPr>
+      </w:pPr>
+      <w:r>
+        <w:rPr>
+          <w:rFonts w:hint="default" w:ascii="Times New Roman" w:hAnsi="Times New Roman" w:cs="Times New Roman"/>
+          <w:lang w:val="en-US"/>
+        </w:rPr>
+        <w:t xml:space="preserve">Inheritance uses is a model that states that function members of a base class will be used by the derived class such that if the vehicle is the base class and car a derived class. A car is a vehicle. </w:t>
+      </w:r>
+    </w:p>
+    <w:p>
+      <w:pPr>
+        <w:spacing w:line="360" w:lineRule="auto"/>
+        <w:jc w:val="both"/>
+        <w:rPr>
+          <w:rFonts w:hint="default" w:ascii="Times New Roman" w:hAnsi="Times New Roman" w:cs="Times New Roman"/>
+          <w:lang w:val="en-US"/>
+        </w:rPr>
+      </w:pPr>
+      <w:r>
+        <w:rPr>
+          <w:rFonts w:hint="default" w:ascii="Times New Roman" w:hAnsi="Times New Roman" w:cs="Times New Roman"/>
+          <w:lang w:val="en-US"/>
+        </w:rPr>
+        <w:t>Syntax:</w:t>
+      </w:r>
+    </w:p>
+    <w:p>
+      <w:pPr>
+        <w:spacing w:line="360" w:lineRule="auto"/>
+        <w:jc w:val="both"/>
+        <w:rPr>
+          <w:rFonts w:hint="default" w:ascii="Times New Roman" w:hAnsi="Times New Roman" w:cs="Times New Roman"/>
+          <w:lang w:val="en-US"/>
+        </w:rPr>
+      </w:pPr>
+      <w:r>
+        <w:rPr>
+          <w:rFonts w:hint="default" w:ascii="Times New Roman" w:hAnsi="Times New Roman" w:cs="Times New Roman"/>
+          <w:lang w:val="en-US"/>
+        </w:rPr>
+        <w:t>Class car: public vehicle {</w:t>
+      </w:r>
+    </w:p>
+    <w:p>
+      <w:pPr>
+        <w:spacing w:line="360" w:lineRule="auto"/>
+        <w:jc w:val="both"/>
+        <w:rPr>
+          <w:rFonts w:hint="default" w:ascii="Times New Roman" w:hAnsi="Times New Roman" w:cs="Times New Roman"/>
+          <w:lang w:val="en-US"/>
+        </w:rPr>
+      </w:pPr>
+      <w:r>
+        <w:rPr>
+          <w:rFonts w:hint="default" w:ascii="Times New Roman" w:hAnsi="Times New Roman" w:cs="Times New Roman"/>
+          <w:lang w:val="en-US"/>
+        </w:rPr>
+        <w:t>};</w:t>
+      </w:r>
+    </w:p>
+    <w:p>
+      <w:pPr>
+        <w:spacing w:line="360" w:lineRule="auto"/>
+        <w:jc w:val="both"/>
+        <w:rPr>
+          <w:rFonts w:hint="default" w:ascii="Times New Roman" w:hAnsi="Times New Roman" w:cs="Times New Roman"/>
+          <w:lang w:val="en-US"/>
+        </w:rPr>
+      </w:pPr>
+      <w:r>
+        <w:rPr>
+          <w:rFonts w:hint="default" w:ascii="Times New Roman" w:hAnsi="Times New Roman" w:cs="Times New Roman"/>
+          <w:lang w:val="en-US"/>
+        </w:rPr>
+        <w:t>Note: Powerful hierarchy is built on well-defined abstraction.</w:t>
+      </w:r>
+    </w:p>
+    <w:p>
+      <w:pPr>
+        <w:spacing w:line="360" w:lineRule="auto"/>
+        <w:jc w:val="both"/>
+        <w:rPr>
+          <w:rFonts w:hint="default" w:ascii="Times New Roman" w:hAnsi="Times New Roman" w:cs="Times New Roman"/>
+          <w:lang w:val="en-US"/>
+        </w:rPr>
+      </w:pPr>
+    </w:p>
+    <w:p>
+      <w:pPr>
+        <w:rPr>
+          <w:rFonts w:hint="default" w:ascii="Times New Roman" w:hAnsi="Times New Roman" w:cs="Times New Roman"/>
+          <w:lang w:val="en-US"/>
+        </w:rPr>
+      </w:pPr>
+      <w:r>
+        <w:rPr>
+          <w:rFonts w:hint="default" w:ascii="Times New Roman" w:hAnsi="Times New Roman" w:cs="Times New Roman"/>
+          <w:lang w:val="en-US"/>
+        </w:rPr>
+        <w:br w:type="page"/>
+      </w:r>
+    </w:p>
+    <w:p>
+      <w:pPr>
+        <w:spacing w:line="360" w:lineRule="auto"/>
+        <w:jc w:val="both"/>
+        <w:rPr>
+          <w:rFonts w:hint="default" w:ascii="Times New Roman" w:hAnsi="Times New Roman" w:cs="Times New Roman"/>
+          <w:lang w:val="en-US"/>
+        </w:rPr>
+      </w:pPr>
+      <w:r>
+        <w:rPr>
+          <w:rFonts w:hint="default" w:ascii="Times New Roman" w:hAnsi="Times New Roman" w:cs="Times New Roman"/>
+          <w:lang w:val="en-US"/>
+        </w:rPr>
+        <w:t>Best Practices:</w:t>
+      </w:r>
+    </w:p>
+    <w:p>
+      <w:pPr>
+        <w:spacing w:line="360" w:lineRule="auto"/>
+        <w:jc w:val="both"/>
+        <w:rPr>
+          <w:rFonts w:hint="default" w:ascii="Times New Roman" w:hAnsi="Times New Roman" w:cs="Times New Roman"/>
+          <w:lang w:val="en-US"/>
+        </w:rPr>
+      </w:pPr>
+      <w:r>
+        <w:rPr>
+          <w:rFonts w:hint="default" w:ascii="Times New Roman" w:hAnsi="Times New Roman" w:cs="Times New Roman"/>
+          <w:lang w:val="en-US"/>
+        </w:rPr>
+        <w:t xml:space="preserve">Make sure the public inheritance model "is-a". It is substitutability, inherit not to reuse, but to be reused. </w:t>
+      </w:r>
+    </w:p>
+    <w:p>
+      <w:pPr>
+        <w:spacing w:line="360" w:lineRule="auto"/>
+        <w:jc w:val="both"/>
+        <w:rPr>
+          <w:rFonts w:hint="default" w:ascii="Times New Roman" w:hAnsi="Times New Roman" w:cs="Times New Roman"/>
+          <w:lang w:val="en-US"/>
+        </w:rPr>
+      </w:pPr>
+      <w:r>
+        <w:rPr>
+          <w:rFonts w:hint="default" w:ascii="Times New Roman" w:hAnsi="Times New Roman" w:cs="Times New Roman"/>
+          <w:lang w:val="en-US"/>
+        </w:rPr>
+        <w:t xml:space="preserve">Do not reuse your base class code, but instead write a derived class code that can be reused. </w:t>
+      </w:r>
+    </w:p>
+    <w:p>
+      <w:pPr>
+        <w:spacing w:line="360" w:lineRule="auto"/>
+        <w:jc w:val="both"/>
+        <w:rPr>
+          <w:rFonts w:hint="default" w:ascii="Times New Roman" w:hAnsi="Times New Roman" w:cs="Times New Roman"/>
+          <w:lang w:val="en-US"/>
+        </w:rPr>
+      </w:pPr>
+      <w:r>
+        <w:rPr>
+          <w:rFonts w:hint="default" w:ascii="Times New Roman" w:hAnsi="Times New Roman" w:cs="Times New Roman"/>
+          <w:lang w:val="en-US"/>
+        </w:rPr>
+        <w:t>Make non-leaf class abstract (has at least one pure virtual function).</w:t>
+      </w:r>
+    </w:p>
+    <w:p>
+      <w:pPr>
+        <w:spacing w:line="360" w:lineRule="auto"/>
+        <w:jc w:val="both"/>
+        <w:rPr>
+          <w:rFonts w:hint="default" w:ascii="Times New Roman" w:hAnsi="Times New Roman" w:cs="Times New Roman"/>
+          <w:lang w:val="en-US"/>
+        </w:rPr>
+      </w:pPr>
+    </w:p>
+    <w:p>
+      <w:pPr>
+        <w:spacing w:line="360" w:lineRule="auto"/>
+        <w:jc w:val="both"/>
+        <w:rPr>
+          <w:rFonts w:hint="default" w:ascii="Times New Roman" w:hAnsi="Times New Roman" w:cs="Times New Roman"/>
+          <w:lang w:val="en-US"/>
+        </w:rPr>
+      </w:pPr>
+      <w:r>
+        <w:rPr>
+          <w:rFonts w:hint="default" w:ascii="Times New Roman" w:hAnsi="Times New Roman" w:cs="Times New Roman"/>
+          <w:lang w:val="en-US"/>
+        </w:rPr>
+        <w:drawing>
+          <wp:anchor distT="0" distB="0" distL="114300" distR="114300" simplePos="0" relativeHeight="251659264" behindDoc="0" locked="0" layoutInCell="1" allowOverlap="1">
+            <wp:simplePos x="0" y="0"/>
+            <wp:positionH relativeFrom="column">
+              <wp:posOffset>965200</wp:posOffset>
+            </wp:positionH>
+            <wp:positionV relativeFrom="paragraph">
+              <wp:posOffset>269875</wp:posOffset>
+            </wp:positionV>
+            <wp:extent cx="2929890" cy="1638935"/>
+            <wp:effectExtent l="0" t="0" r="3810" b="12065"/>
+            <wp:wrapTopAndBottom/>
+            <wp:docPr id="1" name="Picture 1" descr="WhatsApp Image 2021-04-08 at 12.56.50 AM"/>
+            <wp:cNvGraphicFramePr>
+              <a:graphicFrameLocks xmlns:a="http://schemas.openxmlformats.org/drawingml/2006/main" noChangeAspect="1"/>
+            </wp:cNvGraphicFramePr>
+            <a:graphic xmlns:a="http://schemas.openxmlformats.org/drawingml/2006/main">
+              <a:graphicData uri="http://schemas.openxmlformats.org/drawingml/2006/picture">
+                <pic:pic xmlns:pic="http://schemas.openxmlformats.org/drawingml/2006/picture">
+                  <pic:nvPicPr>
+                    <pic:cNvPr id="1" name="Picture 1" descr="WhatsApp Image 2021-04-08 at 12.56.50 AM"/>
+                    <pic:cNvPicPr>
+                      <a:picLocks noChangeAspect="1"/>
+                    </pic:cNvPicPr>
+                  </pic:nvPicPr>
+                  <pic:blipFill>
+                    <a:blip r:embed="rId4"/>
+                    <a:srcRect l="16739" t="25905" r="27697" b="18840"/>
+                    <a:stretch>
+                      <a:fillRect/>
+                    </a:stretch>
+                  </pic:blipFill>
+                  <pic:spPr>
+                    <a:xfrm>
+                      <a:off x="0" y="0"/>
+                      <a:ext cx="2929890" cy="1638935"/>
+                    </a:xfrm>
+                    <a:prstGeom prst="rect">
+                      <a:avLst/>
+                    </a:prstGeom>
+                  </pic:spPr>
+                </pic:pic>
+              </a:graphicData>
+            </a:graphic>
+          </wp:anchor>
+        </w:drawing>
+      </w:r>
+      <w:r>
+        <w:rPr>
+          <w:rFonts w:hint="default" w:ascii="Times New Roman" w:hAnsi="Times New Roman" w:cs="Times New Roman"/>
+          <w:lang w:val="en-US"/>
+        </w:rPr>
+        <w:t>Scenario:</w:t>
+      </w:r>
+    </w:p>
+    <w:p>
+      <w:pPr>
+        <w:spacing w:line="360" w:lineRule="auto"/>
+        <w:jc w:val="both"/>
+        <w:rPr>
+          <w:rFonts w:hint="default" w:ascii="Times New Roman" w:hAnsi="Times New Roman" w:cs="Times New Roman"/>
+          <w:lang w:val="en-US"/>
+        </w:rPr>
+      </w:pPr>
+    </w:p>
+    <w:p>
+      <w:pPr>
+        <w:spacing w:line="360" w:lineRule="auto"/>
+        <w:jc w:val="both"/>
+        <w:rPr>
+          <w:rFonts w:hint="default" w:ascii="Times New Roman" w:hAnsi="Times New Roman" w:cs="Times New Roman"/>
+          <w:lang w:val="en-US"/>
+        </w:rPr>
+      </w:pPr>
+      <w:r>
+        <w:rPr>
+          <w:rFonts w:hint="default" w:ascii="Times New Roman" w:hAnsi="Times New Roman" w:cs="Times New Roman"/>
+          <w:lang w:val="en-US"/>
+        </w:rPr>
+        <w:t>D3 is exactly like D2 with one little difference. So hence D3 and D2 are quite similar.</w:t>
+      </w:r>
+    </w:p>
+    <w:p>
+      <w:pPr>
+        <w:spacing w:line="360" w:lineRule="auto"/>
+        <w:jc w:val="both"/>
+        <w:rPr>
+          <w:rFonts w:hint="default" w:ascii="Times New Roman" w:hAnsi="Times New Roman" w:cs="Times New Roman"/>
+          <w:lang w:val="en-US"/>
+        </w:rPr>
+      </w:pPr>
+      <w:r>
+        <w:rPr>
+          <w:rFonts w:hint="default" w:ascii="Times New Roman" w:hAnsi="Times New Roman" w:cs="Times New Roman"/>
+          <w:lang w:val="en-US"/>
+        </w:rPr>
+        <w:t>This is not a good practice for the following reasons:</w:t>
+      </w:r>
+    </w:p>
+    <w:p>
+      <w:pPr>
+        <w:spacing w:line="360" w:lineRule="auto"/>
+        <w:jc w:val="both"/>
+        <w:rPr>
+          <w:rFonts w:hint="default" w:ascii="Times New Roman" w:hAnsi="Times New Roman" w:cs="Times New Roman"/>
+          <w:lang w:val="en-US"/>
+        </w:rPr>
+      </w:pPr>
+      <w:r>
+        <w:rPr>
+          <w:rFonts w:hint="default" w:ascii="Times New Roman" w:hAnsi="Times New Roman" w:cs="Times New Roman"/>
+          <w:lang w:val="en-US"/>
+        </w:rPr>
+        <w:t xml:space="preserve">By deriving D3 from D2 now D2 will have new requirements on itself. Hence resulting in the implementation of divergence. </w:t>
+      </w:r>
+    </w:p>
+    <w:p>
+      <w:pPr>
+        <w:spacing w:line="360" w:lineRule="auto"/>
+        <w:jc w:val="both"/>
+        <w:rPr>
+          <w:rFonts w:hint="default" w:ascii="Times New Roman" w:hAnsi="Times New Roman" w:cs="Times New Roman"/>
+          <w:lang w:val="en-US"/>
+        </w:rPr>
+      </w:pPr>
+      <w:r>
+        <w:rPr>
+          <w:rFonts w:hint="default" w:ascii="Times New Roman" w:hAnsi="Times New Roman" w:cs="Times New Roman"/>
+          <w:lang w:val="en-US"/>
+        </w:rPr>
+        <w:t>This is a violation of rules number 5 of Herb and Andrei that states: give one entity, one cohesive responsibility.</w:t>
+      </w:r>
+    </w:p>
+    <w:p>
+      <w:pPr>
+        <w:spacing w:line="360" w:lineRule="auto"/>
+        <w:jc w:val="both"/>
+        <w:rPr>
+          <w:rFonts w:hint="default" w:ascii="Times New Roman" w:hAnsi="Times New Roman" w:cs="Times New Roman"/>
+          <w:lang w:val="en-US"/>
+        </w:rPr>
+      </w:pPr>
+      <w:r>
+        <w:rPr>
+          <w:rFonts w:hint="default" w:ascii="Times New Roman" w:hAnsi="Times New Roman" w:cs="Times New Roman"/>
+          <w:lang w:val="en-US"/>
+        </w:rPr>
+        <w:t>In this case, D2 is not given one cohesive responsibility as it is a base class for D3 it has implementation diverges.</w:t>
+      </w:r>
+    </w:p>
+    <w:p>
+      <w:pPr>
+        <w:spacing w:line="360" w:lineRule="auto"/>
+        <w:jc w:val="both"/>
+        <w:rPr>
+          <w:rFonts w:hint="default" w:ascii="Times New Roman" w:hAnsi="Times New Roman" w:cs="Times New Roman"/>
+          <w:lang w:val="en-US"/>
+        </w:rPr>
+      </w:pPr>
+      <w:r>
+        <w:rPr>
+          <w:rFonts w:hint="default" w:ascii="Times New Roman" w:hAnsi="Times New Roman" w:cs="Times New Roman"/>
+          <w:lang w:val="en-US"/>
+        </w:rPr>
+        <w:t>In this case, D2 does what has to do as well as it is the base class for D3.</w:t>
+      </w:r>
+    </w:p>
+    <w:p>
+      <w:pPr>
+        <w:spacing w:line="360" w:lineRule="auto"/>
+        <w:jc w:val="both"/>
+        <w:rPr>
+          <w:rFonts w:hint="default" w:ascii="Times New Roman" w:hAnsi="Times New Roman" w:cs="Times New Roman"/>
+          <w:lang w:val="en-US"/>
+        </w:rPr>
+      </w:pPr>
+    </w:p>
+    <w:p>
+      <w:pPr>
+        <w:spacing w:line="360" w:lineRule="auto"/>
+        <w:jc w:val="both"/>
+        <w:rPr>
+          <w:rFonts w:hint="default" w:ascii="Times New Roman" w:hAnsi="Times New Roman" w:cs="Times New Roman"/>
+          <w:lang w:val="en-US"/>
+        </w:rPr>
+      </w:pPr>
+      <w:r>
+        <w:rPr>
+          <w:rFonts w:hint="default" w:ascii="Times New Roman" w:hAnsi="Times New Roman" w:cs="Times New Roman"/>
+          <w:lang w:val="en-US"/>
+        </w:rPr>
+        <w:drawing>
+          <wp:anchor distT="0" distB="0" distL="114300" distR="114300" simplePos="0" relativeHeight="251660288" behindDoc="0" locked="0" layoutInCell="1" allowOverlap="1">
+            <wp:simplePos x="0" y="0"/>
+            <wp:positionH relativeFrom="column">
+              <wp:posOffset>425450</wp:posOffset>
+            </wp:positionH>
+            <wp:positionV relativeFrom="paragraph">
+              <wp:posOffset>317500</wp:posOffset>
+            </wp:positionV>
+            <wp:extent cx="4504055" cy="1642110"/>
+            <wp:effectExtent l="0" t="0" r="4445" b="8890"/>
+            <wp:wrapTopAndBottom/>
+            <wp:docPr id="2" name="Picture 2" descr="WhatsApp Image 2021-04-08 at 12.57.16 AM"/>
+            <wp:cNvGraphicFramePr>
+              <a:graphicFrameLocks xmlns:a="http://schemas.openxmlformats.org/drawingml/2006/main" noChangeAspect="1"/>
+            </wp:cNvGraphicFramePr>
+            <a:graphic xmlns:a="http://schemas.openxmlformats.org/drawingml/2006/main">
+              <a:graphicData uri="http://schemas.openxmlformats.org/drawingml/2006/picture">
+                <pic:pic xmlns:pic="http://schemas.openxmlformats.org/drawingml/2006/picture">
+                  <pic:nvPicPr>
+                    <pic:cNvPr id="2" name="Picture 2" descr="WhatsApp Image 2021-04-08 at 12.57.16 AM"/>
+                    <pic:cNvPicPr>
+                      <a:picLocks noChangeAspect="1"/>
+                    </pic:cNvPicPr>
+                  </pic:nvPicPr>
+                  <pic:blipFill>
+                    <a:blip r:embed="rId5"/>
+                    <a:srcRect l="14571" t="35324" r="18666" b="21409"/>
+                    <a:stretch>
+                      <a:fillRect/>
+                    </a:stretch>
+                  </pic:blipFill>
+                  <pic:spPr>
+                    <a:xfrm>
+                      <a:off x="0" y="0"/>
+                      <a:ext cx="4504055" cy="1642110"/>
+                    </a:xfrm>
+                    <a:prstGeom prst="rect">
+                      <a:avLst/>
+                    </a:prstGeom>
+                  </pic:spPr>
+                </pic:pic>
+              </a:graphicData>
+            </a:graphic>
+          </wp:anchor>
+        </w:drawing>
+      </w:r>
+      <w:r>
+        <w:rPr>
+          <w:rFonts w:hint="default" w:ascii="Times New Roman" w:hAnsi="Times New Roman" w:cs="Times New Roman"/>
+          <w:lang w:val="en-US"/>
+        </w:rPr>
+        <w:t>Solution:</w:t>
+      </w:r>
+    </w:p>
+    <w:p>
+      <w:pPr>
+        <w:spacing w:line="360" w:lineRule="auto"/>
+        <w:jc w:val="both"/>
+        <w:rPr>
+          <w:rFonts w:hint="default" w:ascii="Times New Roman" w:hAnsi="Times New Roman" w:cs="Times New Roman"/>
+          <w:lang w:val="en-US"/>
+        </w:rPr>
+      </w:pPr>
+    </w:p>
+    <w:p>
+      <w:pPr>
+        <w:spacing w:line="360" w:lineRule="auto"/>
+        <w:jc w:val="both"/>
+        <w:rPr>
+          <w:rFonts w:hint="default" w:ascii="Times New Roman" w:hAnsi="Times New Roman" w:cs="Times New Roman"/>
+          <w:lang w:val="en-US"/>
+        </w:rPr>
+      </w:pPr>
+      <w:r>
+        <w:rPr>
+          <w:rFonts w:hint="default" w:ascii="Times New Roman" w:hAnsi="Times New Roman" w:cs="Times New Roman"/>
+          <w:lang w:val="en-US"/>
+        </w:rPr>
+        <w:t>Leads to better hierarchy and more maintainability code.</w:t>
+      </w:r>
+    </w:p>
+    <w:p>
+      <w:pPr>
+        <w:spacing w:line="360" w:lineRule="auto"/>
+        <w:jc w:val="both"/>
+        <w:rPr>
+          <w:rFonts w:hint="default" w:ascii="Times New Roman" w:hAnsi="Times New Roman" w:cs="Times New Roman"/>
+          <w:lang w:val="en-US"/>
+        </w:rPr>
+      </w:pPr>
+      <w:r>
+        <w:rPr>
+          <w:rFonts w:hint="default" w:ascii="Times New Roman" w:hAnsi="Times New Roman" w:cs="Times New Roman"/>
+          <w:lang w:val="en-US"/>
+        </w:rPr>
+        <w:t xml:space="preserve">We take what is common between D2 and D3 and create a new base class B1 with this new commonality. The above solution follows Scott's guidelines. </w:t>
+      </w:r>
+    </w:p>
+    <w:p>
+      <w:pPr>
+        <w:spacing w:line="360" w:lineRule="auto"/>
+        <w:jc w:val="both"/>
+        <w:rPr>
+          <w:rFonts w:hint="default" w:ascii="Times New Roman" w:hAnsi="Times New Roman" w:cs="Times New Roman"/>
+          <w:lang w:val="en-US"/>
+        </w:rPr>
+      </w:pPr>
+    </w:p>
+    <w:p>
+      <w:pPr>
+        <w:spacing w:line="360" w:lineRule="auto"/>
+        <w:jc w:val="both"/>
+        <w:rPr>
+          <w:rFonts w:hint="default" w:ascii="Times New Roman" w:hAnsi="Times New Roman" w:cs="Times New Roman"/>
+          <w:lang w:val="en-US"/>
+        </w:rPr>
+      </w:pPr>
+    </w:p>
+    <w:p>
+      <w:pPr>
+        <w:spacing w:line="360" w:lineRule="auto"/>
+        <w:jc w:val="both"/>
+        <w:rPr>
+          <w:rFonts w:hint="default" w:ascii="Times New Roman" w:hAnsi="Times New Roman" w:cs="Times New Roman"/>
+          <w:lang w:val="en-US"/>
+        </w:rPr>
+      </w:pPr>
+    </w:p>
+    <w:p>
+      <w:pPr>
+        <w:spacing w:line="360" w:lineRule="auto"/>
+        <w:jc w:val="both"/>
+        <w:rPr>
+          <w:rFonts w:hint="default" w:ascii="Times New Roman" w:hAnsi="Times New Roman" w:cs="Times New Roman"/>
+          <w:lang w:val="en-US"/>
+        </w:rPr>
+      </w:pPr>
+      <w:r>
+        <w:rPr>
+          <w:rFonts w:hint="default" w:ascii="Times New Roman" w:hAnsi="Times New Roman" w:cs="Times New Roman"/>
+          <w:lang w:val="en-US"/>
+        </w:rPr>
+        <w:t>Scott’s Solution:</w:t>
+      </w:r>
+    </w:p>
+    <w:p>
+      <w:pPr>
+        <w:spacing w:line="360" w:lineRule="auto"/>
+        <w:jc w:val="both"/>
+        <w:rPr>
+          <w:rFonts w:hint="default" w:ascii="Times New Roman" w:hAnsi="Times New Roman" w:cs="Times New Roman"/>
+          <w:lang w:val="en-US"/>
+        </w:rPr>
+      </w:pPr>
+      <w:r>
+        <w:rPr>
+          <w:rFonts w:hint="default" w:ascii="Times New Roman" w:hAnsi="Times New Roman" w:cs="Times New Roman"/>
+          <w:lang w:val="en-US"/>
+        </w:rPr>
+        <w:t>By implementing this solution you get better hierarchies.</w:t>
+      </w:r>
+    </w:p>
+    <w:p>
+      <w:pPr>
+        <w:spacing w:line="360" w:lineRule="auto"/>
+        <w:jc w:val="both"/>
+        <w:rPr>
+          <w:rFonts w:hint="default" w:ascii="Times New Roman" w:hAnsi="Times New Roman" w:cs="Times New Roman"/>
+          <w:lang w:val="en-US"/>
+        </w:rPr>
+      </w:pPr>
+      <w:r>
+        <w:rPr>
+          <w:rFonts w:hint="default" w:ascii="Times New Roman" w:hAnsi="Times New Roman" w:cs="Times New Roman"/>
+          <w:lang w:val="en-US"/>
+        </w:rPr>
+        <w:t xml:space="preserve">Step one: </w:t>
+      </w:r>
+    </w:p>
+    <w:p>
+      <w:pPr>
+        <w:spacing w:line="360" w:lineRule="auto"/>
+        <w:jc w:val="both"/>
+        <w:rPr>
+          <w:rFonts w:hint="default" w:ascii="Times New Roman" w:hAnsi="Times New Roman" w:cs="Times New Roman"/>
+          <w:lang w:val="en-US"/>
+        </w:rPr>
+      </w:pPr>
+      <w:r>
+        <w:rPr>
+          <w:rFonts w:hint="default" w:ascii="Times New Roman" w:hAnsi="Times New Roman" w:cs="Times New Roman"/>
+          <w:lang w:val="en-US"/>
+        </w:rPr>
+        <w:t xml:space="preserve">Make every class in your hierarchy either a base only or a leaf only. </w:t>
+      </w:r>
+    </w:p>
+    <w:p>
+      <w:pPr>
+        <w:spacing w:line="360" w:lineRule="auto"/>
+        <w:jc w:val="both"/>
+        <w:rPr>
+          <w:rFonts w:hint="default" w:ascii="Times New Roman" w:hAnsi="Times New Roman" w:cs="Times New Roman"/>
+          <w:lang w:val="en-US"/>
+        </w:rPr>
+      </w:pPr>
+      <w:r>
+        <w:rPr>
+          <w:rFonts w:hint="default" w:ascii="Times New Roman" w:hAnsi="Times New Roman" w:cs="Times New Roman"/>
+          <w:lang w:val="en-US"/>
+        </w:rPr>
+        <w:t xml:space="preserve">Step two: </w:t>
+      </w:r>
+    </w:p>
+    <w:p>
+      <w:pPr>
+        <w:spacing w:line="360" w:lineRule="auto"/>
+        <w:jc w:val="both"/>
+        <w:rPr>
+          <w:rFonts w:hint="default" w:ascii="Times New Roman" w:hAnsi="Times New Roman" w:cs="Times New Roman"/>
+          <w:lang w:val="en-US"/>
+        </w:rPr>
+      </w:pPr>
+      <w:r>
+        <w:rPr>
+          <w:rFonts w:hint="default" w:ascii="Times New Roman" w:hAnsi="Times New Roman" w:cs="Times New Roman"/>
+          <w:lang w:val="en-US"/>
+        </w:rPr>
+        <w:t>Make bases:</w:t>
+      </w:r>
+    </w:p>
+    <w:p>
+      <w:pPr>
+        <w:spacing w:line="360" w:lineRule="auto"/>
+        <w:jc w:val="both"/>
+        <w:rPr>
+          <w:rFonts w:hint="default" w:ascii="Times New Roman" w:hAnsi="Times New Roman" w:cs="Times New Roman"/>
+          <w:lang w:val="en-US"/>
+        </w:rPr>
+      </w:pPr>
+      <w:r>
+        <w:rPr>
+          <w:rFonts w:hint="default" w:ascii="Times New Roman" w:hAnsi="Times New Roman" w:cs="Times New Roman"/>
+          <w:lang w:val="en-US"/>
+        </w:rPr>
+        <w:t>Abstract (add one or more pure virtual functions)</w:t>
+      </w:r>
+    </w:p>
+    <w:p>
+      <w:pPr>
+        <w:spacing w:line="360" w:lineRule="auto"/>
+        <w:jc w:val="both"/>
+        <w:rPr>
+          <w:rFonts w:hint="default" w:ascii="Times New Roman" w:hAnsi="Times New Roman" w:cs="Times New Roman"/>
+          <w:lang w:val="en-US"/>
+        </w:rPr>
+      </w:pPr>
+      <w:r>
+        <w:rPr>
+          <w:rFonts w:hint="default" w:ascii="Times New Roman" w:hAnsi="Times New Roman" w:cs="Times New Roman"/>
+          <w:lang w:val="en-US"/>
+        </w:rPr>
+        <w:t>Protected assignment operators</w:t>
+      </w:r>
+    </w:p>
+    <w:p>
+      <w:pPr>
+        <w:spacing w:line="360" w:lineRule="auto"/>
+        <w:jc w:val="both"/>
+        <w:rPr>
+          <w:rFonts w:hint="default" w:ascii="Times New Roman" w:hAnsi="Times New Roman" w:cs="Times New Roman"/>
+          <w:lang w:val="en-US"/>
+        </w:rPr>
+      </w:pPr>
+      <w:r>
+        <w:rPr>
+          <w:rFonts w:hint="default" w:ascii="Times New Roman" w:hAnsi="Times New Roman" w:cs="Times New Roman"/>
+          <w:lang w:val="en-US"/>
+        </w:rPr>
+        <w:t xml:space="preserve">Step 3: </w:t>
+      </w:r>
+    </w:p>
+    <w:p>
+      <w:pPr>
+        <w:spacing w:line="360" w:lineRule="auto"/>
+        <w:jc w:val="both"/>
+        <w:rPr>
+          <w:rFonts w:hint="default" w:ascii="Times New Roman" w:hAnsi="Times New Roman" w:cs="Times New Roman"/>
+          <w:lang w:val="en-US"/>
+        </w:rPr>
+      </w:pPr>
+      <w:r>
+        <w:rPr>
+          <w:rFonts w:hint="default" w:ascii="Times New Roman" w:hAnsi="Times New Roman" w:cs="Times New Roman"/>
+          <w:lang w:val="en-US"/>
+        </w:rPr>
+        <w:t>Make leaf classes</w:t>
+      </w:r>
+    </w:p>
+    <w:p>
+      <w:pPr>
+        <w:spacing w:line="360" w:lineRule="auto"/>
+        <w:jc w:val="both"/>
+        <w:rPr>
+          <w:rFonts w:hint="default" w:ascii="Times New Roman" w:hAnsi="Times New Roman" w:cs="Times New Roman"/>
+          <w:lang w:val="en-US"/>
+        </w:rPr>
+      </w:pPr>
+      <w:r>
+        <w:rPr>
+          <w:rFonts w:hint="default" w:ascii="Times New Roman" w:hAnsi="Times New Roman" w:cs="Times New Roman"/>
+          <w:lang w:val="en-US"/>
+        </w:rPr>
+        <w:t xml:space="preserve">Concrete (override all pure virtual functions) </w:t>
+      </w:r>
+    </w:p>
+    <w:p>
+      <w:pPr>
+        <w:spacing w:line="360" w:lineRule="auto"/>
+        <w:jc w:val="both"/>
+        <w:rPr>
+          <w:rFonts w:hint="default" w:ascii="Times New Roman" w:hAnsi="Times New Roman" w:cs="Times New Roman"/>
+          <w:lang w:val="en-US"/>
+        </w:rPr>
+      </w:pPr>
+      <w:r>
+        <w:rPr>
+          <w:rFonts w:hint="default" w:ascii="Times New Roman" w:hAnsi="Times New Roman" w:cs="Times New Roman"/>
+          <w:lang w:val="en-US"/>
+        </w:rPr>
+        <w:t>Public assignment operator</w:t>
+      </w:r>
+    </w:p>
+    <w:p>
+      <w:pPr>
+        <w:spacing w:line="360" w:lineRule="auto"/>
+        <w:jc w:val="both"/>
+        <w:rPr>
+          <w:rFonts w:hint="default" w:ascii="Times New Roman" w:hAnsi="Times New Roman" w:cs="Times New Roman"/>
+          <w:lang w:val="en-US"/>
+        </w:rPr>
+      </w:pPr>
+      <w:r>
+        <w:rPr>
+          <w:rFonts w:hint="default" w:ascii="Times New Roman" w:hAnsi="Times New Roman" w:cs="Times New Roman"/>
+          <w:lang w:val="en-US"/>
+        </w:rPr>
+        <w:t>Final (not added by Scott. To declare leaf classes came in C++11)</w:t>
+      </w:r>
+    </w:p>
+    <w:p>
+      <w:pPr>
+        <w:spacing w:line="360" w:lineRule="auto"/>
+        <w:jc w:val="both"/>
+        <w:rPr>
+          <w:rFonts w:hint="default" w:ascii="Times New Roman" w:hAnsi="Times New Roman" w:cs="Times New Roman"/>
+          <w:lang w:val="en-US"/>
+        </w:rPr>
+      </w:pPr>
+      <w:r>
+        <w:rPr>
+          <w:rFonts w:hint="default" w:ascii="Times New Roman" w:hAnsi="Times New Roman" w:cs="Times New Roman"/>
+          <w:lang w:val="en-US"/>
+        </w:rPr>
+        <w:t>Note: you either instantiate it or you derive from it, you never do both from the same class.</w:t>
+      </w:r>
+    </w:p>
+    <w:p>
+      <w:pPr>
+        <w:spacing w:line="360" w:lineRule="auto"/>
+        <w:jc w:val="both"/>
+        <w:rPr>
+          <w:rFonts w:hint="default" w:ascii="Times New Roman" w:hAnsi="Times New Roman" w:cs="Times New Roman"/>
+          <w:lang w:val="en-US"/>
+        </w:rPr>
+      </w:pPr>
+    </w:p>
+    <w:p>
+      <w:pPr>
+        <w:spacing w:line="360" w:lineRule="auto"/>
+        <w:jc w:val="both"/>
+        <w:rPr>
+          <w:rFonts w:hint="default" w:ascii="Times New Roman" w:hAnsi="Times New Roman" w:cs="Times New Roman"/>
+          <w:lang w:val="en-US"/>
+        </w:rPr>
+      </w:pPr>
+      <w:r>
+        <w:rPr>
+          <w:rFonts w:hint="default" w:ascii="Times New Roman" w:hAnsi="Times New Roman" w:cs="Times New Roman"/>
+          <w:lang w:val="en-US"/>
+        </w:rPr>
+        <w:t>Use the non-virtual interface (NVI) idiom:</w:t>
+      </w:r>
+    </w:p>
+    <w:p>
+      <w:pPr>
+        <w:spacing w:line="360" w:lineRule="auto"/>
+        <w:jc w:val="both"/>
+        <w:rPr>
+          <w:rFonts w:hint="default" w:ascii="Times New Roman" w:hAnsi="Times New Roman" w:cs="Times New Roman"/>
+          <w:lang w:val="en-US"/>
+        </w:rPr>
+      </w:pPr>
+      <w:r>
+        <w:rPr>
+          <w:rFonts w:hint="default" w:ascii="Times New Roman" w:hAnsi="Times New Roman" w:cs="Times New Roman"/>
+          <w:lang w:val="en-US"/>
+        </w:rPr>
+        <w:t>Consider making virtual functions nonpublic, and public functions nonvirtual.</w:t>
+      </w:r>
+    </w:p>
+    <w:p>
+      <w:pPr>
+        <w:spacing w:line="360" w:lineRule="auto"/>
+        <w:jc w:val="both"/>
+        <w:rPr>
+          <w:rFonts w:hint="default" w:ascii="Times New Roman" w:hAnsi="Times New Roman" w:cs="Times New Roman"/>
+          <w:lang w:val="en-US"/>
+        </w:rPr>
+      </w:pPr>
+      <w:r>
+        <w:rPr>
+          <w:rFonts w:hint="default" w:ascii="Times New Roman" w:hAnsi="Times New Roman" w:cs="Times New Roman"/>
+          <w:lang w:val="en-US"/>
+        </w:rPr>
+        <w:t>Virtual function ------------------&gt; Non public (private)</w:t>
+      </w:r>
+    </w:p>
+    <w:p>
+      <w:pPr>
+        <w:spacing w:line="360" w:lineRule="auto"/>
+        <w:jc w:val="both"/>
+        <w:rPr>
+          <w:rFonts w:hint="default" w:ascii="Times New Roman" w:hAnsi="Times New Roman" w:cs="Times New Roman"/>
+          <w:lang w:val="en-US"/>
+        </w:rPr>
+      </w:pPr>
+      <w:r>
+        <w:rPr>
+          <w:rFonts w:hint="default" w:ascii="Times New Roman" w:hAnsi="Times New Roman" w:cs="Times New Roman"/>
+          <w:lang w:val="en-US"/>
+        </w:rPr>
+        <w:t xml:space="preserve">Non Virtual functions ----------&gt; Public </w:t>
+      </w:r>
+    </w:p>
+    <w:p>
+      <w:pPr>
+        <w:spacing w:line="360" w:lineRule="auto"/>
+        <w:jc w:val="both"/>
+        <w:rPr>
+          <w:rFonts w:hint="default" w:ascii="Times New Roman" w:hAnsi="Times New Roman" w:cs="Times New Roman"/>
+          <w:lang w:val="en-US"/>
+        </w:rPr>
+      </w:pPr>
+      <w:r>
+        <w:rPr>
+          <w:rFonts w:hint="default" w:ascii="Times New Roman" w:hAnsi="Times New Roman" w:cs="Times New Roman"/>
+          <w:lang w:val="en-US"/>
+        </w:rPr>
+        <w:t>Base Class in control:</w:t>
+      </w:r>
+    </w:p>
+    <w:p>
+      <w:pPr>
+        <w:spacing w:line="360" w:lineRule="auto"/>
+        <w:jc w:val="both"/>
+        <w:rPr>
+          <w:rFonts w:hint="default" w:ascii="Times New Roman" w:hAnsi="Times New Roman" w:cs="Times New Roman"/>
+          <w:lang w:val="en-US"/>
+        </w:rPr>
+      </w:pPr>
+      <w:r>
+        <w:rPr>
+          <w:rFonts w:hint="default" w:ascii="Times New Roman" w:hAnsi="Times New Roman" w:cs="Times New Roman"/>
+          <w:lang w:val="en-US"/>
+        </w:rPr>
+        <w:t xml:space="preserve">Enforce pre and post condtions </w:t>
+      </w:r>
+    </w:p>
+    <w:p>
+      <w:pPr>
+        <w:spacing w:line="360" w:lineRule="auto"/>
+        <w:jc w:val="both"/>
+        <w:rPr>
+          <w:rFonts w:hint="default" w:ascii="Times New Roman" w:hAnsi="Times New Roman" w:cs="Times New Roman"/>
+          <w:lang w:val="en-US"/>
+        </w:rPr>
+      </w:pPr>
+      <w:r>
+        <w:rPr>
+          <w:rFonts w:hint="default" w:ascii="Times New Roman" w:hAnsi="Times New Roman" w:cs="Times New Roman"/>
+          <w:lang w:val="en-US"/>
+        </w:rPr>
+        <w:t>Instrumentation</w:t>
+      </w:r>
+    </w:p>
+    <w:p>
+      <w:pPr>
+        <w:spacing w:line="360" w:lineRule="auto"/>
+        <w:jc w:val="both"/>
+        <w:rPr>
+          <w:rFonts w:hint="default" w:ascii="Times New Roman" w:hAnsi="Times New Roman" w:cs="Times New Roman"/>
+          <w:lang w:val="en-US"/>
+        </w:rPr>
+      </w:pPr>
+      <w:r>
+        <w:rPr>
+          <w:rFonts w:hint="default" w:ascii="Times New Roman" w:hAnsi="Times New Roman" w:cs="Times New Roman"/>
+          <w:lang w:val="en-US"/>
+        </w:rPr>
+        <w:t>Robust in the face of change: add/remove pre/post-processing without breaking caller or drivers.</w:t>
+      </w:r>
+    </w:p>
+    <w:p>
+      <w:pPr>
+        <w:spacing w:line="360" w:lineRule="auto"/>
+        <w:jc w:val="both"/>
+        <w:rPr>
+          <w:rFonts w:hint="default" w:ascii="Times New Roman" w:hAnsi="Times New Roman" w:cs="Times New Roman"/>
+          <w:lang w:val="en-US"/>
+        </w:rPr>
+      </w:pPr>
+      <w:r>
+        <w:rPr>
+          <w:rFonts w:hint="default" w:ascii="Times New Roman" w:hAnsi="Times New Roman" w:cs="Times New Roman"/>
+          <w:lang w:val="en-US"/>
+        </w:rPr>
+        <w:t>Each interface can take its natural shape</w:t>
+      </w:r>
+    </w:p>
+    <w:p>
+      <w:pPr>
+        <w:spacing w:line="360" w:lineRule="auto"/>
+        <w:jc w:val="both"/>
+        <w:rPr>
+          <w:rFonts w:hint="default" w:ascii="Times New Roman" w:hAnsi="Times New Roman" w:cs="Times New Roman"/>
+          <w:lang w:val="en-US"/>
+        </w:rPr>
+      </w:pPr>
+    </w:p>
+    <w:p>
+      <w:pPr>
+        <w:spacing w:line="360" w:lineRule="auto"/>
+        <w:jc w:val="both"/>
+        <w:rPr>
+          <w:rFonts w:hint="default" w:ascii="Times New Roman" w:hAnsi="Times New Roman" w:cs="Times New Roman"/>
+          <w:lang w:val="en-US"/>
+        </w:rPr>
+      </w:pPr>
+      <w:r>
+        <w:rPr>
+          <w:rFonts w:hint="default" w:ascii="Times New Roman" w:hAnsi="Times New Roman" w:cs="Times New Roman"/>
+          <w:lang w:val="en-US"/>
+        </w:rPr>
+        <w:t>Best Practice Build:</w:t>
+      </w:r>
+    </w:p>
+    <w:p>
+      <w:pPr>
+        <w:spacing w:line="360" w:lineRule="auto"/>
+        <w:jc w:val="both"/>
+        <w:rPr>
+          <w:rFonts w:hint="default" w:ascii="Times New Roman" w:hAnsi="Times New Roman" w:cs="Times New Roman"/>
+          <w:lang w:val="en-US"/>
+        </w:rPr>
+      </w:pPr>
+      <w:r>
+        <w:rPr>
+          <w:rFonts w:hint="default" w:ascii="Times New Roman" w:hAnsi="Times New Roman" w:cs="Times New Roman"/>
+          <w:lang w:val="en-US"/>
+        </w:rPr>
+        <w:t xml:space="preserve">Overridden functions must be declared virtual </w:t>
+      </w:r>
+    </w:p>
+    <w:p>
+      <w:pPr>
+        <w:spacing w:line="360" w:lineRule="auto"/>
+        <w:jc w:val="both"/>
+        <w:rPr>
+          <w:rFonts w:hint="default" w:ascii="Times New Roman" w:hAnsi="Times New Roman" w:cs="Times New Roman"/>
+          <w:lang w:val="en-US"/>
+        </w:rPr>
+      </w:pPr>
+      <w:r>
+        <w:rPr>
+          <w:rFonts w:hint="default" w:ascii="Times New Roman" w:hAnsi="Times New Roman" w:cs="Times New Roman"/>
+          <w:lang w:val="en-US"/>
+        </w:rPr>
+        <w:t xml:space="preserve">Always make the base class destructor virtual </w:t>
+      </w:r>
+    </w:p>
+    <w:p>
+      <w:pPr>
+        <w:spacing w:line="360" w:lineRule="auto"/>
+        <w:jc w:val="both"/>
+        <w:rPr>
+          <w:rFonts w:hint="default" w:ascii="Times New Roman" w:hAnsi="Times New Roman" w:cs="Times New Roman"/>
+          <w:lang w:val="en-US"/>
+        </w:rPr>
+      </w:pPr>
+      <w:r>
+        <w:rPr>
+          <w:rFonts w:hint="default" w:ascii="Times New Roman" w:hAnsi="Times New Roman" w:cs="Times New Roman"/>
+          <w:lang w:val="en-US"/>
+        </w:rPr>
+        <w:t>Use “override” for overridden function</w:t>
+      </w:r>
+    </w:p>
+    <w:p>
+      <w:pPr>
+        <w:spacing w:line="360" w:lineRule="auto"/>
+        <w:jc w:val="both"/>
+        <w:rPr>
+          <w:rFonts w:hint="default" w:ascii="Times New Roman" w:hAnsi="Times New Roman" w:cs="Times New Roman"/>
+          <w:lang w:val="en-US"/>
+        </w:rPr>
+      </w:pPr>
+      <w:r>
+        <w:rPr>
+          <w:rFonts w:hint="default" w:ascii="Times New Roman" w:hAnsi="Times New Roman" w:cs="Times New Roman"/>
+          <w:lang w:val="en-US"/>
+        </w:rPr>
+        <w:t>Do not mix overloading and overriding</w:t>
+      </w:r>
+    </w:p>
+    <w:p>
+      <w:pPr>
+        <w:spacing w:line="360" w:lineRule="auto"/>
+        <w:jc w:val="both"/>
+        <w:rPr>
+          <w:rFonts w:hint="default" w:ascii="Times New Roman" w:hAnsi="Times New Roman" w:cs="Times New Roman"/>
+          <w:lang w:val="en-US"/>
+        </w:rPr>
+      </w:pPr>
+      <w:r>
+        <w:rPr>
+          <w:rFonts w:hint="default" w:ascii="Times New Roman" w:hAnsi="Times New Roman" w:cs="Times New Roman"/>
+          <w:lang w:val="en-US"/>
+        </w:rPr>
+        <w:t>Do not specify default values on function overrides</w:t>
+      </w:r>
+    </w:p>
+    <w:p>
+      <w:pPr>
+        <w:spacing w:line="360" w:lineRule="auto"/>
+        <w:jc w:val="both"/>
+        <w:rPr>
+          <w:rFonts w:hint="default" w:ascii="Times New Roman" w:hAnsi="Times New Roman" w:cs="Times New Roman"/>
+          <w:lang w:val="en-US"/>
+        </w:rPr>
+      </w:pPr>
+      <w:r>
+        <w:rPr>
+          <w:rFonts w:hint="default" w:ascii="Times New Roman" w:hAnsi="Times New Roman" w:cs="Times New Roman"/>
+          <w:lang w:val="en-US"/>
+        </w:rPr>
+        <w:t>Don’t call virtual functions in constructor\ destructor</w:t>
+      </w:r>
+    </w:p>
+    <w:p>
+      <w:pPr>
+        <w:spacing w:line="360" w:lineRule="auto"/>
+        <w:jc w:val="both"/>
+        <w:rPr>
+          <w:rFonts w:hint="default" w:ascii="Times New Roman" w:hAnsi="Times New Roman" w:cs="Times New Roman"/>
+          <w:lang w:val="en-US"/>
+        </w:rPr>
+      </w:pPr>
+      <w:r>
+        <w:rPr>
+          <w:rFonts w:hint="default" w:ascii="Times New Roman" w:hAnsi="Times New Roman" w:cs="Times New Roman"/>
+          <w:lang w:val="en-US"/>
+        </w:rPr>
+        <w:t xml:space="preserve">Use dynamic rather than static casts for downcasting but avoid casting refactoring where possible. </w:t>
+      </w:r>
+    </w:p>
+    <w:p>
+      <w:pPr>
+        <w:spacing w:line="360" w:lineRule="auto"/>
+        <w:jc w:val="both"/>
+        <w:rPr>
+          <w:rFonts w:hint="default" w:ascii="Times New Roman" w:hAnsi="Times New Roman" w:cs="Times New Roman"/>
+          <w:lang w:val="en-US"/>
+        </w:rPr>
+      </w:pPr>
+    </w:p>
+    <w:p>
+      <w:pPr>
+        <w:spacing w:line="360" w:lineRule="auto"/>
+        <w:jc w:val="both"/>
+        <w:rPr>
+          <w:rFonts w:hint="default" w:ascii="Times New Roman" w:hAnsi="Times New Roman" w:cs="Times New Roman"/>
+          <w:lang w:val="en-US"/>
+        </w:rPr>
+      </w:pPr>
+      <w:r>
+        <w:rPr>
+          <w:rFonts w:hint="default" w:ascii="Times New Roman" w:hAnsi="Times New Roman" w:cs="Times New Roman"/>
+          <w:lang w:val="en-US"/>
+        </w:rPr>
+        <w:t>Virtual destructors:</w:t>
+      </w:r>
+    </w:p>
+    <w:p>
+      <w:pPr>
+        <w:spacing w:line="360" w:lineRule="auto"/>
+        <w:jc w:val="both"/>
+        <w:rPr>
+          <w:rFonts w:hint="default" w:ascii="Times New Roman" w:hAnsi="Times New Roman" w:cs="Times New Roman"/>
+          <w:lang w:val="en-US"/>
+        </w:rPr>
+      </w:pPr>
+      <w:r>
+        <w:rPr>
+          <w:rFonts w:hint="default" w:ascii="Times New Roman" w:hAnsi="Times New Roman" w:cs="Times New Roman"/>
+          <w:lang w:val="en-US"/>
+        </w:rPr>
+        <w:t xml:space="preserve">State of data members of the derived class will not gonna get cleaned up </w:t>
+      </w:r>
+    </w:p>
+    <w:p>
+      <w:pPr>
+        <w:spacing w:line="360" w:lineRule="auto"/>
+        <w:jc w:val="both"/>
+        <w:rPr>
+          <w:rFonts w:hint="default" w:ascii="Times New Roman" w:hAnsi="Times New Roman" w:cs="Times New Roman"/>
+          <w:lang w:val="en-US"/>
+        </w:rPr>
+      </w:pPr>
+      <w:r>
+        <w:rPr>
+          <w:rFonts w:hint="default" w:ascii="Times New Roman" w:hAnsi="Times New Roman" w:cs="Times New Roman"/>
+          <w:lang w:val="en-US"/>
+        </w:rPr>
+        <w:t>Undefined behavior to delete a derived class object with a base class pointer if the destructor is not virtual. Always make base class destructors virtual</w:t>
+      </w:r>
+    </w:p>
+    <w:p>
+      <w:pPr>
+        <w:spacing w:line="360" w:lineRule="auto"/>
+        <w:jc w:val="both"/>
+        <w:rPr>
+          <w:rFonts w:hint="default" w:ascii="Times New Roman" w:hAnsi="Times New Roman" w:cs="Times New Roman"/>
+          <w:lang w:val="en-US"/>
+        </w:rPr>
+      </w:pPr>
+    </w:p>
+    <w:p>
+      <w:pPr>
+        <w:rPr>
+          <w:rFonts w:hint="default" w:ascii="Times New Roman" w:hAnsi="Times New Roman" w:cs="Times New Roman"/>
+          <w:lang w:val="en-US"/>
+        </w:rPr>
+      </w:pPr>
+      <w:r>
+        <w:rPr>
+          <w:rFonts w:hint="default" w:ascii="Times New Roman" w:hAnsi="Times New Roman" w:cs="Times New Roman"/>
+          <w:lang w:val="en-US"/>
+        </w:rPr>
+        <w:br w:type="page"/>
+      </w:r>
+    </w:p>
+    <w:p>
+      <w:pPr>
+        <w:spacing w:line="360" w:lineRule="auto"/>
+        <w:jc w:val="both"/>
+        <w:rPr>
+          <w:rFonts w:hint="default" w:ascii="Times New Roman" w:hAnsi="Times New Roman" w:cs="Times New Roman"/>
+          <w:lang w:val="en-US"/>
+        </w:rPr>
+      </w:pPr>
+      <w:r>
+        <w:rPr>
+          <w:rFonts w:hint="default" w:ascii="Times New Roman" w:hAnsi="Times New Roman" w:cs="Times New Roman"/>
+          <w:lang w:val="en-US"/>
+        </w:rPr>
+        <w:t>Overriding keyword:</w:t>
+      </w:r>
+    </w:p>
+    <w:p>
+      <w:pPr>
+        <w:spacing w:line="360" w:lineRule="auto"/>
+        <w:jc w:val="both"/>
+        <w:rPr>
+          <w:rFonts w:hint="default" w:ascii="Times New Roman" w:hAnsi="Times New Roman" w:cs="Times New Roman"/>
+          <w:lang w:val="en-US"/>
+        </w:rPr>
+      </w:pPr>
+      <w:r>
+        <w:rPr>
+          <w:rFonts w:hint="default" w:ascii="Times New Roman" w:hAnsi="Times New Roman" w:cs="Times New Roman"/>
+          <w:lang w:val="en-US"/>
+        </w:rPr>
+        <w:t xml:space="preserve">If you declare a function to be an override and it is not for any reason example if the signature does not match, you can use the keyword, “Override”. This communicates your intent and verifies with the compiler. </w:t>
+      </w:r>
+    </w:p>
+    <w:p>
+      <w:pPr>
+        <w:spacing w:line="360" w:lineRule="auto"/>
+        <w:jc w:val="both"/>
+        <w:rPr>
+          <w:rFonts w:hint="default" w:ascii="Times New Roman" w:hAnsi="Times New Roman" w:cs="Times New Roman"/>
+          <w:lang w:val="en-US"/>
+        </w:rPr>
+      </w:pPr>
+      <w:r>
+        <w:rPr>
+          <w:rFonts w:hint="default" w:ascii="Times New Roman" w:hAnsi="Times New Roman" w:cs="Times New Roman"/>
+          <w:lang w:val="en-US"/>
+        </w:rPr>
+        <w:t xml:space="preserve">It is an override, it is a good practice to write it as an override. </w:t>
+      </w:r>
+    </w:p>
+    <w:p>
+      <w:pPr>
+        <w:spacing w:line="360" w:lineRule="auto"/>
+        <w:jc w:val="both"/>
+        <w:rPr>
+          <w:rFonts w:hint="default" w:ascii="Times New Roman" w:hAnsi="Times New Roman" w:cs="Times New Roman"/>
+          <w:lang w:val="en-US"/>
+        </w:rPr>
+      </w:pPr>
+    </w:p>
+    <w:p>
+      <w:pPr>
+        <w:spacing w:line="360" w:lineRule="auto"/>
+        <w:jc w:val="both"/>
+        <w:rPr>
+          <w:rFonts w:hint="default" w:ascii="Times New Roman" w:hAnsi="Times New Roman" w:cs="Times New Roman"/>
+          <w:lang w:val="en-US"/>
+        </w:rPr>
+      </w:pPr>
+      <w:r>
+        <w:rPr>
+          <w:rFonts w:hint="default" w:ascii="Times New Roman" w:hAnsi="Times New Roman" w:cs="Times New Roman"/>
+          <w:lang w:val="en-US"/>
+        </w:rPr>
+        <w:t xml:space="preserve">Scoping: </w:t>
+      </w:r>
+    </w:p>
+    <w:p>
+      <w:pPr>
+        <w:spacing w:line="360" w:lineRule="auto"/>
+        <w:jc w:val="both"/>
+        <w:rPr>
+          <w:rFonts w:hint="default" w:ascii="Times New Roman" w:hAnsi="Times New Roman" w:cs="Times New Roman"/>
+          <w:lang w:val="en-US"/>
+        </w:rPr>
+      </w:pPr>
+      <w:r>
+        <w:rPr>
+          <w:rFonts w:hint="default" w:ascii="Times New Roman" w:hAnsi="Times New Roman" w:cs="Times New Roman"/>
+          <w:lang w:val="en-US"/>
+        </w:rPr>
+        <w:t>Function overloading rules:</w:t>
+      </w:r>
+    </w:p>
+    <w:p>
+      <w:pPr>
+        <w:spacing w:line="360" w:lineRule="auto"/>
+        <w:jc w:val="both"/>
+        <w:rPr>
+          <w:rFonts w:hint="default" w:ascii="Times New Roman" w:hAnsi="Times New Roman" w:cs="Times New Roman"/>
+          <w:lang w:val="en-US"/>
+        </w:rPr>
+      </w:pPr>
+      <w:r>
+        <w:rPr>
+          <w:rFonts w:hint="default" w:ascii="Times New Roman" w:hAnsi="Times New Roman" w:cs="Times New Roman"/>
+          <w:lang w:val="en-US"/>
+        </w:rPr>
+        <w:t>Look for a called name in scope, collect all candidates in the scope and once you find it in the scope you stop looking for it. Overloading does not happen across the scope</w:t>
+      </w:r>
+    </w:p>
+    <w:p>
+      <w:pPr>
+        <w:spacing w:line="360" w:lineRule="auto"/>
+        <w:jc w:val="both"/>
+        <w:rPr>
+          <w:rFonts w:hint="default" w:ascii="Times New Roman" w:hAnsi="Times New Roman" w:cs="Times New Roman"/>
+          <w:lang w:val="en-US"/>
+        </w:rPr>
+      </w:pPr>
+      <w:r>
+        <w:rPr>
+          <w:rFonts w:hint="default" w:ascii="Times New Roman" w:hAnsi="Times New Roman" w:cs="Times New Roman"/>
+          <w:lang w:val="en-US"/>
+        </w:rPr>
+        <w:t xml:space="preserve">If not found in the first scope it starts looking at the next scope and keeps on looking till all scopes end. </w:t>
+      </w:r>
+    </w:p>
+    <w:p>
+      <w:pPr>
+        <w:spacing w:line="360" w:lineRule="auto"/>
+        <w:jc w:val="both"/>
+        <w:rPr>
+          <w:rFonts w:hint="default" w:ascii="Times New Roman" w:hAnsi="Times New Roman" w:cs="Times New Roman"/>
+          <w:lang w:val="en-US"/>
+        </w:rPr>
+      </w:pPr>
+      <w:r>
+        <w:rPr>
+          <w:rFonts w:hint="default" w:ascii="Times New Roman" w:hAnsi="Times New Roman" w:cs="Times New Roman"/>
+          <w:lang w:val="en-US"/>
+        </w:rPr>
+        <w:t>Note: If the function is found in one scope it does not go to other scopes and avoid hiding inherited names.</w:t>
+      </w:r>
+    </w:p>
+    <w:p>
+      <w:pPr>
+        <w:spacing w:line="360" w:lineRule="auto"/>
+        <w:jc w:val="both"/>
+        <w:rPr>
+          <w:rFonts w:hint="default" w:ascii="Times New Roman" w:hAnsi="Times New Roman" w:cs="Times New Roman"/>
+          <w:lang w:val="en-US"/>
+        </w:rPr>
+      </w:pPr>
+    </w:p>
+    <w:p>
+      <w:pPr>
+        <w:spacing w:line="360" w:lineRule="auto"/>
+        <w:jc w:val="both"/>
+        <w:rPr>
+          <w:rFonts w:hint="default" w:ascii="Times New Roman" w:hAnsi="Times New Roman" w:cs="Times New Roman"/>
+          <w:lang w:val="en-US"/>
+        </w:rPr>
+      </w:pPr>
+      <w:r>
+        <w:rPr>
+          <w:rFonts w:hint="default" w:ascii="Times New Roman" w:hAnsi="Times New Roman" w:cs="Times New Roman"/>
+          <w:lang w:val="en-US"/>
+        </w:rPr>
+        <w:t>Default parameter values:</w:t>
+      </w:r>
+    </w:p>
+    <w:p>
+      <w:pPr>
+        <w:spacing w:line="360" w:lineRule="auto"/>
+        <w:jc w:val="both"/>
+        <w:rPr>
+          <w:rFonts w:hint="default" w:ascii="Times New Roman" w:hAnsi="Times New Roman" w:cs="Times New Roman"/>
+          <w:lang w:val="en-US"/>
+        </w:rPr>
+      </w:pPr>
+      <w:r>
+        <w:rPr>
+          <w:rFonts w:hint="default" w:ascii="Times New Roman" w:hAnsi="Times New Roman" w:cs="Times New Roman"/>
+          <w:lang w:val="en-US"/>
+        </w:rPr>
+        <w:t xml:space="preserve">Default parameter values are determined by the compile by examining the declaration of the called function. </w:t>
+      </w:r>
+    </w:p>
+    <w:p>
+      <w:pPr>
+        <w:spacing w:line="360" w:lineRule="auto"/>
+        <w:jc w:val="both"/>
+        <w:rPr>
+          <w:rFonts w:hint="default" w:ascii="Times New Roman" w:hAnsi="Times New Roman" w:cs="Times New Roman"/>
+          <w:lang w:val="en-US"/>
+        </w:rPr>
+      </w:pPr>
+      <w:r>
+        <w:rPr>
+          <w:rFonts w:hint="default" w:ascii="Times New Roman" w:hAnsi="Times New Roman" w:cs="Times New Roman"/>
+          <w:lang w:val="en-US"/>
+        </w:rPr>
+        <w:t xml:space="preserve">They are inserted into the parameter list at the call site at the compile-time. </w:t>
+      </w:r>
+    </w:p>
+    <w:p>
+      <w:pPr>
+        <w:spacing w:line="360" w:lineRule="auto"/>
+        <w:jc w:val="both"/>
+        <w:rPr>
+          <w:rFonts w:hint="default" w:ascii="Times New Roman" w:hAnsi="Times New Roman" w:cs="Times New Roman"/>
+          <w:lang w:val="en-US"/>
+        </w:rPr>
+      </w:pPr>
+      <w:r>
+        <w:rPr>
+          <w:rFonts w:hint="default" w:ascii="Times New Roman" w:hAnsi="Times New Roman" w:cs="Times New Roman"/>
+          <w:lang w:val="en-US"/>
+        </w:rPr>
+        <w:t xml:space="preserve">Because the actual function invoked is determined at runtime by address lookup and not by the compiler, the passed default value will also be statically determined as the default parameter in the base class’s function declaration </w:t>
+      </w:r>
+    </w:p>
+    <w:p>
+      <w:pPr>
+        <w:spacing w:line="360" w:lineRule="auto"/>
+        <w:jc w:val="both"/>
+        <w:rPr>
+          <w:rFonts w:hint="default" w:ascii="Times New Roman" w:hAnsi="Times New Roman" w:cs="Times New Roman"/>
+          <w:lang w:val="en-US"/>
+        </w:rPr>
+      </w:pPr>
+    </w:p>
+    <w:p>
+      <w:pPr>
+        <w:spacing w:line="360" w:lineRule="auto"/>
+        <w:jc w:val="both"/>
+        <w:rPr>
+          <w:rFonts w:hint="default" w:ascii="Times New Roman" w:hAnsi="Times New Roman" w:cs="Times New Roman"/>
+          <w:lang w:val="en-US"/>
+        </w:rPr>
+      </w:pPr>
+      <w:r>
+        <w:rPr>
+          <w:rFonts w:hint="default" w:ascii="Times New Roman" w:hAnsi="Times New Roman" w:cs="Times New Roman"/>
+          <w:lang w:val="en-US"/>
+        </w:rPr>
+        <w:t>Upcasting:</w:t>
+      </w:r>
+    </w:p>
+    <w:p>
+      <w:pPr>
+        <w:spacing w:line="360" w:lineRule="auto"/>
+        <w:jc w:val="both"/>
+        <w:rPr>
+          <w:rFonts w:hint="default" w:ascii="Times New Roman" w:hAnsi="Times New Roman" w:cs="Times New Roman"/>
+          <w:lang w:val="en-US"/>
+        </w:rPr>
+      </w:pPr>
+      <w:r>
+        <w:rPr>
+          <w:rFonts w:hint="default" w:ascii="Times New Roman" w:hAnsi="Times New Roman" w:cs="Times New Roman"/>
+          <w:lang w:val="en-US"/>
+        </w:rPr>
+        <w:t xml:space="preserve">Casting a derived type pointer or reference to a pointer or reference to a type further up the hierarchy (to a base type) </w:t>
+      </w:r>
+    </w:p>
+    <w:p>
+      <w:pPr>
+        <w:spacing w:line="360" w:lineRule="auto"/>
+        <w:jc w:val="both"/>
+        <w:rPr>
+          <w:rFonts w:hint="default" w:ascii="Times New Roman" w:hAnsi="Times New Roman" w:cs="Times New Roman"/>
+          <w:lang w:val="en-US"/>
+        </w:rPr>
+      </w:pPr>
+      <w:r>
+        <w:rPr>
+          <w:rFonts w:hint="default" w:ascii="Times New Roman" w:hAnsi="Times New Roman" w:cs="Times New Roman"/>
+          <w:lang w:val="en-US"/>
+        </w:rPr>
+        <w:t xml:space="preserve">Always safe, can be implicit, done all the time </w:t>
+      </w:r>
+    </w:p>
+    <w:p>
+      <w:pPr>
+        <w:spacing w:line="360" w:lineRule="auto"/>
+        <w:jc w:val="both"/>
+        <w:rPr>
+          <w:rFonts w:hint="default" w:ascii="Times New Roman" w:hAnsi="Times New Roman" w:cs="Times New Roman"/>
+          <w:lang w:val="en-US"/>
+        </w:rPr>
+      </w:pPr>
+      <w:r>
+        <w:rPr>
+          <w:rFonts w:hint="default" w:ascii="Times New Roman" w:hAnsi="Times New Roman" w:cs="Times New Roman"/>
+          <w:lang w:val="en-US"/>
+        </w:rPr>
+        <w:t>It works because of the Liskov substitution principle</w:t>
+      </w:r>
+    </w:p>
+    <w:p>
+      <w:pPr>
+        <w:spacing w:line="360" w:lineRule="auto"/>
+        <w:jc w:val="both"/>
+        <w:rPr>
+          <w:rFonts w:hint="default" w:ascii="Times New Roman" w:hAnsi="Times New Roman" w:cs="Times New Roman"/>
+          <w:lang w:val="en-US"/>
+        </w:rPr>
+      </w:pPr>
+    </w:p>
+    <w:p>
+      <w:pPr>
+        <w:spacing w:line="360" w:lineRule="auto"/>
+        <w:jc w:val="both"/>
+        <w:rPr>
+          <w:rFonts w:hint="default" w:ascii="Times New Roman" w:hAnsi="Times New Roman" w:cs="Times New Roman"/>
+          <w:lang w:val="en-US"/>
+        </w:rPr>
+      </w:pPr>
+      <w:r>
+        <w:rPr>
+          <w:rFonts w:hint="default" w:ascii="Times New Roman" w:hAnsi="Times New Roman" w:cs="Times New Roman"/>
+          <w:lang w:val="en-US"/>
+        </w:rPr>
+        <w:t>Downcasting:</w:t>
+      </w:r>
+    </w:p>
+    <w:p>
+      <w:pPr>
+        <w:spacing w:line="360" w:lineRule="auto"/>
+        <w:jc w:val="both"/>
+        <w:rPr>
+          <w:rFonts w:hint="default" w:ascii="Times New Roman" w:hAnsi="Times New Roman" w:cs="Times New Roman"/>
+          <w:lang w:val="en-US"/>
+        </w:rPr>
+      </w:pPr>
+      <w:r>
+        <w:rPr>
+          <w:rFonts w:hint="default" w:ascii="Times New Roman" w:hAnsi="Times New Roman" w:cs="Times New Roman"/>
+          <w:lang w:val="en-US"/>
+        </w:rPr>
+        <w:t>Casting a base type pointer or reference to a pointer or reference to a type further down the hierarchy</w:t>
+      </w:r>
+    </w:p>
+    <w:p>
+      <w:pPr>
+        <w:spacing w:line="360" w:lineRule="auto"/>
+        <w:jc w:val="both"/>
+        <w:rPr>
+          <w:rFonts w:hint="default" w:ascii="Times New Roman" w:hAnsi="Times New Roman" w:cs="Times New Roman"/>
+          <w:lang w:val="en-US"/>
+        </w:rPr>
+      </w:pPr>
+      <w:r>
+        <w:rPr>
+          <w:rFonts w:hint="default" w:ascii="Times New Roman" w:hAnsi="Times New Roman" w:cs="Times New Roman"/>
+          <w:lang w:val="en-US"/>
+        </w:rPr>
+        <w:t>Problematic because the compiler cannot know at compile time that the object is what we are casting to and a base type object cannot, in general, be substituted for a derived type object.</w:t>
+      </w:r>
+    </w:p>
+    <w:p>
+      <w:pPr>
+        <w:spacing w:line="360" w:lineRule="auto"/>
+        <w:jc w:val="both"/>
+        <w:rPr>
+          <w:rFonts w:hint="default" w:ascii="Times New Roman" w:hAnsi="Times New Roman" w:cs="Times New Roman"/>
+          <w:lang w:val="en-US"/>
+        </w:rPr>
+      </w:pPr>
+      <w:r>
+        <w:rPr>
+          <w:rFonts w:hint="default" w:ascii="Times New Roman" w:hAnsi="Times New Roman" w:cs="Times New Roman"/>
+          <w:lang w:val="en-US"/>
+        </w:rPr>
+        <w:t>Types of downcasting:</w:t>
+      </w:r>
+    </w:p>
+    <w:p>
+      <w:pPr>
+        <w:spacing w:line="360" w:lineRule="auto"/>
+        <w:jc w:val="both"/>
+        <w:rPr>
+          <w:rFonts w:hint="default" w:ascii="Times New Roman" w:hAnsi="Times New Roman" w:cs="Times New Roman"/>
+          <w:lang w:val="en-US"/>
+        </w:rPr>
+      </w:pPr>
+      <w:r>
+        <w:rPr>
+          <w:rFonts w:hint="default" w:ascii="Times New Roman" w:hAnsi="Times New Roman" w:cs="Times New Roman"/>
+          <w:lang w:val="en-US"/>
+        </w:rPr>
+        <w:t>Unconditional Static Casting:</w:t>
+      </w:r>
+    </w:p>
+    <w:p>
+      <w:pPr>
+        <w:spacing w:line="360" w:lineRule="auto"/>
+        <w:jc w:val="both"/>
+        <w:rPr>
+          <w:rFonts w:hint="default" w:ascii="Times New Roman" w:hAnsi="Times New Roman" w:cs="Times New Roman"/>
+          <w:lang w:val="en-US"/>
+        </w:rPr>
+      </w:pPr>
+      <w:r>
+        <w:rPr>
+          <w:rFonts w:hint="default" w:ascii="Times New Roman" w:hAnsi="Times New Roman" w:cs="Times New Roman"/>
+          <w:lang w:val="en-US"/>
+        </w:rPr>
+        <w:t>You have to be certain that the object in question is of  a required type</w:t>
+      </w:r>
+    </w:p>
+    <w:p>
+      <w:pPr>
+        <w:spacing w:line="360" w:lineRule="auto"/>
+        <w:jc w:val="both"/>
+        <w:rPr>
+          <w:rFonts w:hint="default" w:ascii="Times New Roman" w:hAnsi="Times New Roman" w:cs="Times New Roman"/>
+          <w:lang w:val="en-US"/>
+        </w:rPr>
+      </w:pPr>
+      <w:r>
+        <w:rPr>
+          <w:rFonts w:hint="default" w:ascii="Times New Roman" w:hAnsi="Times New Roman" w:cs="Times New Roman"/>
+          <w:lang w:val="en-US"/>
+        </w:rPr>
+        <w:t>Effective and efficient</w:t>
+      </w:r>
+    </w:p>
+    <w:p>
+      <w:pPr>
+        <w:spacing w:line="360" w:lineRule="auto"/>
+        <w:jc w:val="both"/>
+        <w:rPr>
+          <w:rFonts w:hint="default" w:ascii="Times New Roman" w:hAnsi="Times New Roman" w:cs="Times New Roman"/>
+          <w:lang w:val="en-US"/>
+        </w:rPr>
+      </w:pPr>
+      <w:r>
+        <w:rPr>
+          <w:rFonts w:hint="default" w:ascii="Times New Roman" w:hAnsi="Times New Roman" w:cs="Times New Roman"/>
+          <w:lang w:val="en-US"/>
+        </w:rPr>
+        <w:t>The compiler cannot verify, undefined behavior if you are incorrect</w:t>
+      </w:r>
+    </w:p>
+    <w:p>
+      <w:pPr>
+        <w:spacing w:line="360" w:lineRule="auto"/>
+        <w:jc w:val="both"/>
+        <w:rPr>
+          <w:rFonts w:hint="default" w:ascii="Times New Roman" w:hAnsi="Times New Roman" w:cs="Times New Roman"/>
+          <w:lang w:val="en-US"/>
+        </w:rPr>
+      </w:pPr>
+      <w:r>
+        <w:rPr>
+          <w:rFonts w:hint="default" w:ascii="Times New Roman" w:hAnsi="Times New Roman" w:cs="Times New Roman"/>
+          <w:lang w:val="en-US"/>
+        </w:rPr>
+        <w:t>Uncertain in the face of code maintenance</w:t>
+      </w:r>
+    </w:p>
+    <w:p>
+      <w:pPr>
+        <w:spacing w:line="360" w:lineRule="auto"/>
+        <w:jc w:val="both"/>
+        <w:rPr>
+          <w:rFonts w:hint="default" w:ascii="Times New Roman" w:hAnsi="Times New Roman" w:cs="Times New Roman"/>
+          <w:lang w:val="en-US"/>
+        </w:rPr>
+      </w:pPr>
+      <w:r>
+        <w:rPr>
+          <w:rFonts w:hint="default" w:ascii="Times New Roman" w:hAnsi="Times New Roman" w:cs="Times New Roman"/>
+          <w:lang w:val="en-US"/>
+        </w:rPr>
+        <w:t>Condition Dynamic Casting:</w:t>
+      </w:r>
+    </w:p>
+    <w:p>
+      <w:pPr>
+        <w:spacing w:line="360" w:lineRule="auto"/>
+        <w:jc w:val="both"/>
+        <w:rPr>
+          <w:rFonts w:hint="default" w:ascii="Times New Roman" w:hAnsi="Times New Roman" w:cs="Times New Roman"/>
+          <w:lang w:val="en-US"/>
+        </w:rPr>
+      </w:pPr>
+      <w:r>
+        <w:rPr>
+          <w:rFonts w:hint="default" w:ascii="Times New Roman" w:hAnsi="Times New Roman" w:cs="Times New Roman"/>
+          <w:lang w:val="en-US"/>
+        </w:rPr>
+        <w:t>A better option is a condition dynamic cast as it does not need to check</w:t>
+      </w:r>
+    </w:p>
+    <w:p>
+      <w:pPr>
+        <w:spacing w:line="360" w:lineRule="auto"/>
+        <w:jc w:val="both"/>
+        <w:rPr>
+          <w:rFonts w:hint="default" w:ascii="Times New Roman" w:hAnsi="Times New Roman" w:cs="Times New Roman"/>
+          <w:lang w:val="en-US"/>
+        </w:rPr>
+      </w:pPr>
+      <w:r>
+        <w:rPr>
+          <w:rFonts w:hint="default" w:ascii="Times New Roman" w:hAnsi="Times New Roman" w:cs="Times New Roman"/>
+          <w:lang w:val="en-US"/>
+        </w:rPr>
+        <w:t xml:space="preserve">The compiler generates code to determine at runtime the object type, hence it is safe and no runtime overhead. </w:t>
+      </w:r>
+    </w:p>
+    <w:p>
+      <w:pPr>
+        <w:spacing w:line="360" w:lineRule="auto"/>
+        <w:jc w:val="both"/>
+        <w:rPr>
+          <w:rFonts w:hint="default" w:ascii="Times New Roman" w:hAnsi="Times New Roman" w:cs="Times New Roman"/>
+          <w:lang w:val="en-US"/>
+        </w:rPr>
+      </w:pPr>
+      <w:r>
+        <w:rPr>
+          <w:rFonts w:hint="default" w:ascii="Times New Roman" w:hAnsi="Times New Roman" w:cs="Times New Roman"/>
+          <w:lang w:val="en-US"/>
+        </w:rPr>
+        <w:t>When dynamic cast fails it returns a null pointer rather than pointing to a function.</w:t>
+      </w:r>
+    </w:p>
+    <w:p>
+      <w:pPr>
+        <w:spacing w:line="360" w:lineRule="auto"/>
+        <w:jc w:val="both"/>
+        <w:rPr>
+          <w:rFonts w:hint="default" w:ascii="Times New Roman" w:hAnsi="Times New Roman" w:cs="Times New Roman"/>
+          <w:lang w:val="en-US"/>
+        </w:rPr>
+      </w:pPr>
+      <w:r>
+        <w:rPr>
+          <w:rFonts w:hint="default" w:ascii="Times New Roman" w:hAnsi="Times New Roman" w:cs="Times New Roman"/>
+          <w:lang w:val="en-US"/>
+        </w:rPr>
+        <w:t>Note Both the casting ne</w:t>
       </w:r>
       <w:bookmarkStart w:id="0" w:name="_GoBack"/>
       <w:bookmarkEnd w:id="0"/>
-    </w:p>
-    <w:p>
-      <w:pPr>
-        <w:spacing w:line="360" w:lineRule="auto"/>
-        <w:jc w:val="both"/>
-        <w:rPr>
-          <w:rFonts w:hint="default" w:ascii="Times New Roman" w:hAnsi="Times New Roman" w:cs="Times New Roman"/>
-          <w:lang w:val="en-US"/>
-        </w:rPr>
-      </w:pPr>
-      <w:r>
-        <w:rPr>
-          <w:rFonts w:hint="default" w:ascii="Times New Roman" w:hAnsi="Times New Roman" w:cs="Times New Roman"/>
-          <w:lang w:val="en-US"/>
-        </w:rPr>
-        <w:t>Engine e;</w:t>
-      </w:r>
-    </w:p>
-    <w:p>
-      <w:pPr>
-        <w:spacing w:line="360" w:lineRule="auto"/>
-        <w:jc w:val="both"/>
-        <w:rPr>
-          <w:rFonts w:hint="default" w:ascii="Times New Roman" w:hAnsi="Times New Roman" w:cs="Times New Roman"/>
-          <w:lang w:val="en-US"/>
-        </w:rPr>
-      </w:pPr>
-      <w:r>
-        <w:rPr>
-          <w:rFonts w:hint="default" w:ascii="Times New Roman" w:hAnsi="Times New Roman" w:cs="Times New Roman"/>
-          <w:lang w:val="en-US"/>
-        </w:rPr>
-        <w:t>};</w:t>
-      </w:r>
-    </w:p>
-    <w:p>
-      <w:pPr>
-        <w:spacing w:line="360" w:lineRule="auto"/>
-        <w:jc w:val="both"/>
-        <w:rPr>
-          <w:rFonts w:hint="default" w:ascii="Times New Roman" w:hAnsi="Times New Roman" w:cs="Times New Roman"/>
-          <w:lang w:val="en-US"/>
-        </w:rPr>
-      </w:pPr>
-      <w:r>
-        <w:rPr>
-          <w:rFonts w:hint="default" w:ascii="Times New Roman" w:hAnsi="Times New Roman" w:cs="Times New Roman"/>
-          <w:lang w:val="en-US"/>
-        </w:rPr>
-        <w:t xml:space="preserve">Inheritance uses is a model that states that function members of a base class will be used by the derived class such that if the vehicle is the base class and car a derived class. A car is a vehicle. </w:t>
-      </w:r>
-    </w:p>
-    <w:p>
-      <w:pPr>
-        <w:spacing w:line="360" w:lineRule="auto"/>
-        <w:jc w:val="both"/>
-        <w:rPr>
-          <w:rFonts w:hint="default" w:ascii="Times New Roman" w:hAnsi="Times New Roman" w:cs="Times New Roman"/>
-          <w:lang w:val="en-US"/>
-        </w:rPr>
-      </w:pPr>
-      <w:r>
-        <w:rPr>
-          <w:rFonts w:hint="default" w:ascii="Times New Roman" w:hAnsi="Times New Roman" w:cs="Times New Roman"/>
-          <w:lang w:val="en-US"/>
-        </w:rPr>
-        <w:t>Syntax:</w:t>
-      </w:r>
-    </w:p>
-    <w:p>
-      <w:pPr>
-        <w:spacing w:line="360" w:lineRule="auto"/>
-        <w:jc w:val="both"/>
-        <w:rPr>
-          <w:rFonts w:hint="default" w:ascii="Times New Roman" w:hAnsi="Times New Roman" w:cs="Times New Roman"/>
-          <w:lang w:val="en-US"/>
-        </w:rPr>
-      </w:pPr>
-      <w:r>
-        <w:rPr>
-          <w:rFonts w:hint="default" w:ascii="Times New Roman" w:hAnsi="Times New Roman" w:cs="Times New Roman"/>
-          <w:lang w:val="en-US"/>
-        </w:rPr>
-        <w:t>Class car: public vehicle {</w:t>
-      </w:r>
-    </w:p>
-    <w:p>
-      <w:pPr>
-        <w:spacing w:line="360" w:lineRule="auto"/>
-        <w:jc w:val="both"/>
-        <w:rPr>
-          <w:rFonts w:hint="default" w:ascii="Times New Roman" w:hAnsi="Times New Roman" w:cs="Times New Roman"/>
-          <w:lang w:val="en-US"/>
-        </w:rPr>
-      </w:pPr>
-      <w:r>
-        <w:rPr>
-          <w:rFonts w:hint="default" w:ascii="Times New Roman" w:hAnsi="Times New Roman" w:cs="Times New Roman"/>
-          <w:lang w:val="en-US"/>
-        </w:rPr>
-        <w:t>};</w:t>
-      </w:r>
-    </w:p>
-    <w:p>
-      <w:pPr>
-        <w:spacing w:line="360" w:lineRule="auto"/>
-        <w:jc w:val="both"/>
-        <w:rPr>
-          <w:rFonts w:hint="default" w:ascii="Times New Roman" w:hAnsi="Times New Roman" w:cs="Times New Roman"/>
-          <w:lang w:val="en-US"/>
-        </w:rPr>
-      </w:pPr>
-    </w:p>
-    <w:p>
-      <w:pPr>
-        <w:spacing w:line="360" w:lineRule="auto"/>
-        <w:jc w:val="both"/>
-        <w:rPr>
-          <w:rFonts w:hint="default" w:ascii="Times New Roman" w:hAnsi="Times New Roman" w:cs="Times New Roman"/>
-          <w:lang w:val="en-US"/>
-        </w:rPr>
-      </w:pPr>
-      <w:r>
-        <w:rPr>
-          <w:rFonts w:hint="default" w:ascii="Times New Roman" w:hAnsi="Times New Roman" w:cs="Times New Roman"/>
-          <w:lang w:val="en-US"/>
-        </w:rPr>
-        <w:t>Note: Powerful hierarchy is built on well-defined abstraction.</w:t>
-      </w:r>
-    </w:p>
-    <w:p>
-      <w:pPr>
-        <w:spacing w:line="360" w:lineRule="auto"/>
-        <w:jc w:val="both"/>
-        <w:rPr>
-          <w:rFonts w:hint="default" w:ascii="Times New Roman" w:hAnsi="Times New Roman" w:cs="Times New Roman"/>
-          <w:lang w:val="en-US"/>
-        </w:rPr>
-      </w:pPr>
-    </w:p>
-    <w:p>
-      <w:pPr>
-        <w:spacing w:line="360" w:lineRule="auto"/>
-        <w:jc w:val="both"/>
-        <w:rPr>
-          <w:rFonts w:hint="default" w:ascii="Times New Roman" w:hAnsi="Times New Roman" w:cs="Times New Roman"/>
-          <w:lang w:val="en-US"/>
-        </w:rPr>
-      </w:pPr>
-      <w:r>
-        <w:rPr>
-          <w:rFonts w:hint="default" w:ascii="Times New Roman" w:hAnsi="Times New Roman" w:cs="Times New Roman"/>
-          <w:lang w:val="en-US"/>
-        </w:rPr>
-        <w:t>Best Practices:</w:t>
-      </w:r>
-    </w:p>
-    <w:p>
-      <w:pPr>
-        <w:spacing w:line="360" w:lineRule="auto"/>
-        <w:jc w:val="both"/>
-        <w:rPr>
-          <w:rFonts w:hint="default" w:ascii="Times New Roman" w:hAnsi="Times New Roman" w:cs="Times New Roman"/>
-          <w:lang w:val="en-US"/>
-        </w:rPr>
-      </w:pPr>
-      <w:r>
-        <w:rPr>
-          <w:rFonts w:hint="default" w:ascii="Times New Roman" w:hAnsi="Times New Roman" w:cs="Times New Roman"/>
-          <w:lang w:val="en-US"/>
-        </w:rPr>
-        <w:t xml:space="preserve">Make sure the public inheritance model "is-a". It is substitutability, inherit not to reuse, but to be reused. </w:t>
-      </w:r>
-    </w:p>
-    <w:p>
-      <w:pPr>
-        <w:spacing w:line="360" w:lineRule="auto"/>
-        <w:jc w:val="both"/>
-        <w:rPr>
-          <w:rFonts w:hint="default" w:ascii="Times New Roman" w:hAnsi="Times New Roman" w:cs="Times New Roman"/>
-          <w:lang w:val="en-US"/>
-        </w:rPr>
-      </w:pPr>
-      <w:r>
-        <w:rPr>
-          <w:rFonts w:hint="default" w:ascii="Times New Roman" w:hAnsi="Times New Roman" w:cs="Times New Roman"/>
-          <w:lang w:val="en-US"/>
-        </w:rPr>
-        <w:t xml:space="preserve">Do not reuse your base class code, but instead write a derived class code that can be reused. </w:t>
-      </w:r>
-    </w:p>
-    <w:p>
-      <w:pPr>
-        <w:spacing w:line="360" w:lineRule="auto"/>
-        <w:jc w:val="both"/>
-        <w:rPr>
-          <w:rFonts w:hint="default" w:ascii="Times New Roman" w:hAnsi="Times New Roman" w:cs="Times New Roman"/>
-          <w:lang w:val="en-US"/>
-        </w:rPr>
-      </w:pPr>
-      <w:r>
-        <w:rPr>
-          <w:rFonts w:hint="default" w:ascii="Times New Roman" w:hAnsi="Times New Roman" w:cs="Times New Roman"/>
-          <w:lang w:val="en-US"/>
-        </w:rPr>
-        <w:t>Make non-leaf class abstract (has at least one pure virtual function).</w:t>
-      </w:r>
-    </w:p>
-    <w:p>
-      <w:pPr>
-        <w:spacing w:line="360" w:lineRule="auto"/>
-        <w:jc w:val="both"/>
-        <w:rPr>
-          <w:rFonts w:hint="default" w:ascii="Times New Roman" w:hAnsi="Times New Roman" w:cs="Times New Roman"/>
-          <w:lang w:val="en-US"/>
-        </w:rPr>
-      </w:pPr>
-    </w:p>
-    <w:p>
-      <w:pPr>
-        <w:spacing w:line="360" w:lineRule="auto"/>
-        <w:jc w:val="both"/>
-        <w:rPr>
-          <w:rFonts w:hint="default" w:ascii="Times New Roman" w:hAnsi="Times New Roman" w:cs="Times New Roman"/>
-          <w:lang w:val="en-US"/>
-        </w:rPr>
-      </w:pPr>
-      <w:r>
-        <w:rPr>
-          <w:rFonts w:hint="default" w:ascii="Times New Roman" w:hAnsi="Times New Roman" w:cs="Times New Roman"/>
-          <w:lang w:val="en-US"/>
-        </w:rPr>
-        <w:t>Scenario:</w:t>
-      </w:r>
-    </w:p>
-    <w:p>
-      <w:pPr>
-        <w:spacing w:line="360" w:lineRule="auto"/>
-        <w:jc w:val="both"/>
-        <w:rPr>
-          <w:rFonts w:hint="default" w:ascii="Times New Roman" w:hAnsi="Times New Roman" w:cs="Times New Roman"/>
-          <w:lang w:val="en-US"/>
-        </w:rPr>
-      </w:pPr>
-      <w:r>
-        <w:rPr>
-          <w:rFonts w:hint="default" w:ascii="Times New Roman" w:hAnsi="Times New Roman" w:cs="Times New Roman"/>
-          <w:lang w:val="en-US"/>
-        </w:rPr>
-        <w:t>D3 is exactly like D2 with one little difference. So hence D3 and D2 are quite similar.</w:t>
-      </w:r>
-    </w:p>
-    <w:p>
-      <w:pPr>
-        <w:spacing w:line="360" w:lineRule="auto"/>
-        <w:jc w:val="both"/>
-        <w:rPr>
-          <w:rFonts w:hint="default" w:ascii="Times New Roman" w:hAnsi="Times New Roman" w:cs="Times New Roman"/>
-          <w:lang w:val="en-US"/>
-        </w:rPr>
-      </w:pPr>
-      <w:r>
-        <w:rPr>
-          <w:rFonts w:hint="default" w:ascii="Times New Roman" w:hAnsi="Times New Roman" w:cs="Times New Roman"/>
-          <w:lang w:val="en-US"/>
-        </w:rPr>
-        <w:t>This is not a good practice for the following reasons:</w:t>
-      </w:r>
-    </w:p>
-    <w:p>
-      <w:pPr>
-        <w:spacing w:line="360" w:lineRule="auto"/>
-        <w:jc w:val="both"/>
-        <w:rPr>
-          <w:rFonts w:hint="default" w:ascii="Times New Roman" w:hAnsi="Times New Roman" w:cs="Times New Roman"/>
-          <w:lang w:val="en-US"/>
-        </w:rPr>
-      </w:pPr>
-      <w:r>
-        <w:rPr>
-          <w:rFonts w:hint="default" w:ascii="Times New Roman" w:hAnsi="Times New Roman" w:cs="Times New Roman"/>
-          <w:lang w:val="en-US"/>
-        </w:rPr>
-        <w:t xml:space="preserve">By deriving D3 from D2 now D2 will have new requirements on itself. Hence resulting in the implementation of divergence. </w:t>
-      </w:r>
-    </w:p>
-    <w:p>
-      <w:pPr>
-        <w:spacing w:line="360" w:lineRule="auto"/>
-        <w:jc w:val="both"/>
-        <w:rPr>
-          <w:rFonts w:hint="default" w:ascii="Times New Roman" w:hAnsi="Times New Roman" w:cs="Times New Roman"/>
-          <w:lang w:val="en-US"/>
-        </w:rPr>
-      </w:pPr>
-      <w:r>
-        <w:rPr>
-          <w:rFonts w:hint="default" w:ascii="Times New Roman" w:hAnsi="Times New Roman" w:cs="Times New Roman"/>
-          <w:lang w:val="en-US"/>
-        </w:rPr>
-        <w:t>This is a violation of rules number 5 of Herb and Andrei that states: give one entity, one cohesive responsibility.</w:t>
-      </w:r>
-    </w:p>
-    <w:p>
-      <w:pPr>
-        <w:spacing w:line="360" w:lineRule="auto"/>
-        <w:jc w:val="both"/>
-        <w:rPr>
-          <w:rFonts w:hint="default" w:ascii="Times New Roman" w:hAnsi="Times New Roman" w:cs="Times New Roman"/>
-          <w:lang w:val="en-US"/>
-        </w:rPr>
-      </w:pPr>
-      <w:r>
-        <w:rPr>
-          <w:rFonts w:hint="default" w:ascii="Times New Roman" w:hAnsi="Times New Roman" w:cs="Times New Roman"/>
-          <w:lang w:val="en-US"/>
-        </w:rPr>
-        <w:t>In this case, D2 is not given one cohesive responsibility as it is a base class for D3 it has implementation diverges.</w:t>
-      </w:r>
-    </w:p>
-    <w:p>
-      <w:pPr>
-        <w:spacing w:line="360" w:lineRule="auto"/>
-        <w:jc w:val="both"/>
-        <w:rPr>
-          <w:rFonts w:hint="default" w:ascii="Times New Roman" w:hAnsi="Times New Roman" w:cs="Times New Roman"/>
-          <w:lang w:val="en-US"/>
-        </w:rPr>
-      </w:pPr>
-      <w:r>
-        <w:rPr>
-          <w:rFonts w:hint="default" w:ascii="Times New Roman" w:hAnsi="Times New Roman" w:cs="Times New Roman"/>
-          <w:lang w:val="en-US"/>
-        </w:rPr>
-        <w:t>In this case, D2 does what has to do as well as it is the base class for D3.</w:t>
-      </w:r>
-    </w:p>
-    <w:p>
-      <w:pPr>
-        <w:spacing w:line="360" w:lineRule="auto"/>
-        <w:jc w:val="both"/>
-        <w:rPr>
-          <w:rFonts w:hint="default" w:ascii="Times New Roman" w:hAnsi="Times New Roman" w:cs="Times New Roman"/>
-          <w:lang w:val="en-US"/>
-        </w:rPr>
-      </w:pPr>
-      <w:r>
-        <w:rPr>
-          <w:rFonts w:hint="default" w:ascii="Times New Roman" w:hAnsi="Times New Roman" w:cs="Times New Roman"/>
-          <w:lang w:val="en-US"/>
-        </w:rPr>
-        <w:t>Solution:</w:t>
-      </w:r>
-    </w:p>
-    <w:p>
-      <w:pPr>
-        <w:spacing w:line="360" w:lineRule="auto"/>
-        <w:jc w:val="both"/>
-        <w:rPr>
-          <w:rFonts w:hint="default" w:ascii="Times New Roman" w:hAnsi="Times New Roman" w:cs="Times New Roman"/>
-          <w:lang w:val="en-US"/>
-        </w:rPr>
-      </w:pPr>
-      <w:r>
-        <w:rPr>
-          <w:rFonts w:hint="default" w:ascii="Times New Roman" w:hAnsi="Times New Roman" w:cs="Times New Roman"/>
-          <w:lang w:val="en-US"/>
-        </w:rPr>
-        <w:t>Leads to better hierarchy and more maintainability code.</w:t>
-      </w:r>
-    </w:p>
-    <w:p>
-      <w:pPr>
-        <w:spacing w:line="360" w:lineRule="auto"/>
-        <w:jc w:val="both"/>
-        <w:rPr>
-          <w:rFonts w:hint="default" w:ascii="Times New Roman" w:hAnsi="Times New Roman" w:cs="Times New Roman"/>
-          <w:lang w:val="en-US"/>
-        </w:rPr>
-      </w:pPr>
-      <w:r>
-        <w:rPr>
-          <w:rFonts w:hint="default" w:ascii="Times New Roman" w:hAnsi="Times New Roman" w:cs="Times New Roman"/>
-          <w:lang w:val="en-US"/>
-        </w:rPr>
-        <w:t xml:space="preserve">We take what is common between D2 and D3 and create a new base class B1 with this new commonality. The above solution follows Scott's guidelines. </w:t>
-      </w:r>
-    </w:p>
-    <w:p>
-      <w:pPr>
-        <w:spacing w:line="360" w:lineRule="auto"/>
-        <w:jc w:val="both"/>
-        <w:rPr>
-          <w:rFonts w:hint="default" w:ascii="Times New Roman" w:hAnsi="Times New Roman" w:cs="Times New Roman"/>
-          <w:lang w:val="en-US"/>
-        </w:rPr>
-      </w:pPr>
-      <w:r>
-        <w:rPr>
-          <w:rFonts w:hint="default" w:ascii="Times New Roman" w:hAnsi="Times New Roman" w:cs="Times New Roman"/>
-          <w:lang w:val="en-US"/>
-        </w:rPr>
-        <w:t>Scott’s Solution:</w:t>
-      </w:r>
-    </w:p>
-    <w:p>
-      <w:pPr>
-        <w:spacing w:line="360" w:lineRule="auto"/>
-        <w:jc w:val="both"/>
-        <w:rPr>
-          <w:rFonts w:hint="default" w:ascii="Times New Roman" w:hAnsi="Times New Roman" w:cs="Times New Roman"/>
-          <w:lang w:val="en-US"/>
-        </w:rPr>
-      </w:pPr>
-      <w:r>
-        <w:rPr>
-          <w:rFonts w:hint="default" w:ascii="Times New Roman" w:hAnsi="Times New Roman" w:cs="Times New Roman"/>
-          <w:lang w:val="en-US"/>
-        </w:rPr>
-        <w:t>By implementing this solution you get better hierarchies.</w:t>
-      </w:r>
-    </w:p>
-    <w:p>
-      <w:pPr>
-        <w:spacing w:line="360" w:lineRule="auto"/>
-        <w:jc w:val="both"/>
-        <w:rPr>
-          <w:rFonts w:hint="default" w:ascii="Times New Roman" w:hAnsi="Times New Roman" w:cs="Times New Roman"/>
-          <w:lang w:val="en-US"/>
-        </w:rPr>
-      </w:pPr>
-      <w:r>
-        <w:rPr>
-          <w:rFonts w:hint="default" w:ascii="Times New Roman" w:hAnsi="Times New Roman" w:cs="Times New Roman"/>
-          <w:lang w:val="en-US"/>
-        </w:rPr>
-        <w:t xml:space="preserve">Step one: </w:t>
-      </w:r>
-    </w:p>
-    <w:p>
-      <w:pPr>
-        <w:spacing w:line="360" w:lineRule="auto"/>
-        <w:jc w:val="both"/>
-        <w:rPr>
-          <w:rFonts w:hint="default" w:ascii="Times New Roman" w:hAnsi="Times New Roman" w:cs="Times New Roman"/>
-          <w:lang w:val="en-US"/>
-        </w:rPr>
-      </w:pPr>
-      <w:r>
-        <w:rPr>
-          <w:rFonts w:hint="default" w:ascii="Times New Roman" w:hAnsi="Times New Roman" w:cs="Times New Roman"/>
-          <w:lang w:val="en-US"/>
-        </w:rPr>
-        <w:t xml:space="preserve">Make every class in your hierarchy either a base only or a leaf only. </w:t>
-      </w:r>
-    </w:p>
-    <w:p>
-      <w:pPr>
-        <w:spacing w:line="360" w:lineRule="auto"/>
-        <w:jc w:val="both"/>
-        <w:rPr>
-          <w:rFonts w:hint="default" w:ascii="Times New Roman" w:hAnsi="Times New Roman" w:cs="Times New Roman"/>
-          <w:lang w:val="en-US"/>
-        </w:rPr>
-      </w:pPr>
-      <w:r>
-        <w:rPr>
-          <w:rFonts w:hint="default" w:ascii="Times New Roman" w:hAnsi="Times New Roman" w:cs="Times New Roman"/>
-          <w:lang w:val="en-US"/>
-        </w:rPr>
-        <w:t xml:space="preserve">Step two: </w:t>
-      </w:r>
-    </w:p>
-    <w:p>
-      <w:pPr>
-        <w:spacing w:line="360" w:lineRule="auto"/>
-        <w:jc w:val="both"/>
-        <w:rPr>
-          <w:rFonts w:hint="default" w:ascii="Times New Roman" w:hAnsi="Times New Roman" w:cs="Times New Roman"/>
-          <w:lang w:val="en-US"/>
-        </w:rPr>
-      </w:pPr>
-      <w:r>
-        <w:rPr>
-          <w:rFonts w:hint="default" w:ascii="Times New Roman" w:hAnsi="Times New Roman" w:cs="Times New Roman"/>
-          <w:lang w:val="en-US"/>
-        </w:rPr>
-        <w:t>Make bases:</w:t>
-      </w:r>
-    </w:p>
-    <w:p>
-      <w:pPr>
-        <w:spacing w:line="360" w:lineRule="auto"/>
-        <w:jc w:val="both"/>
-        <w:rPr>
-          <w:rFonts w:hint="default" w:ascii="Times New Roman" w:hAnsi="Times New Roman" w:cs="Times New Roman"/>
-          <w:lang w:val="en-US"/>
-        </w:rPr>
-      </w:pPr>
-      <w:r>
-        <w:rPr>
-          <w:rFonts w:hint="default" w:ascii="Times New Roman" w:hAnsi="Times New Roman" w:cs="Times New Roman"/>
-          <w:lang w:val="en-US"/>
-        </w:rPr>
-        <w:t>Abstract (add one or more pure virtual functions)</w:t>
-      </w:r>
-    </w:p>
-    <w:p>
-      <w:pPr>
-        <w:spacing w:line="360" w:lineRule="auto"/>
-        <w:jc w:val="both"/>
-        <w:rPr>
-          <w:rFonts w:hint="default" w:ascii="Times New Roman" w:hAnsi="Times New Roman" w:cs="Times New Roman"/>
-          <w:lang w:val="en-US"/>
-        </w:rPr>
-      </w:pPr>
-      <w:r>
-        <w:rPr>
-          <w:rFonts w:hint="default" w:ascii="Times New Roman" w:hAnsi="Times New Roman" w:cs="Times New Roman"/>
-          <w:lang w:val="en-US"/>
-        </w:rPr>
-        <w:t>Protected assignment operators</w:t>
-      </w:r>
-    </w:p>
-    <w:p>
-      <w:pPr>
-        <w:spacing w:line="360" w:lineRule="auto"/>
-        <w:jc w:val="both"/>
-        <w:rPr>
-          <w:rFonts w:hint="default" w:ascii="Times New Roman" w:hAnsi="Times New Roman" w:cs="Times New Roman"/>
-          <w:lang w:val="en-US"/>
-        </w:rPr>
-      </w:pPr>
-      <w:r>
-        <w:rPr>
-          <w:rFonts w:hint="default" w:ascii="Times New Roman" w:hAnsi="Times New Roman" w:cs="Times New Roman"/>
-          <w:lang w:val="en-US"/>
-        </w:rPr>
-        <w:t xml:space="preserve">Step 3: </w:t>
-      </w:r>
-    </w:p>
-    <w:p>
-      <w:pPr>
-        <w:spacing w:line="360" w:lineRule="auto"/>
-        <w:jc w:val="both"/>
-        <w:rPr>
-          <w:rFonts w:hint="default" w:ascii="Times New Roman" w:hAnsi="Times New Roman" w:cs="Times New Roman"/>
-          <w:lang w:val="en-US"/>
-        </w:rPr>
-      </w:pPr>
-      <w:r>
-        <w:rPr>
-          <w:rFonts w:hint="default" w:ascii="Times New Roman" w:hAnsi="Times New Roman" w:cs="Times New Roman"/>
-          <w:lang w:val="en-US"/>
-        </w:rPr>
-        <w:t>Make leaf classes</w:t>
-      </w:r>
-    </w:p>
-    <w:p>
-      <w:pPr>
-        <w:spacing w:line="360" w:lineRule="auto"/>
-        <w:jc w:val="both"/>
-        <w:rPr>
-          <w:rFonts w:hint="default" w:ascii="Times New Roman" w:hAnsi="Times New Roman" w:cs="Times New Roman"/>
-          <w:lang w:val="en-US"/>
-        </w:rPr>
-      </w:pPr>
-      <w:r>
-        <w:rPr>
-          <w:rFonts w:hint="default" w:ascii="Times New Roman" w:hAnsi="Times New Roman" w:cs="Times New Roman"/>
-          <w:lang w:val="en-US"/>
-        </w:rPr>
-        <w:t xml:space="preserve">Concrete (override all pure virtual functions) </w:t>
-      </w:r>
-    </w:p>
-    <w:p>
-      <w:pPr>
-        <w:spacing w:line="360" w:lineRule="auto"/>
-        <w:jc w:val="both"/>
-        <w:rPr>
-          <w:rFonts w:hint="default" w:ascii="Times New Roman" w:hAnsi="Times New Roman" w:cs="Times New Roman"/>
-          <w:lang w:val="en-US"/>
-        </w:rPr>
-      </w:pPr>
-      <w:r>
-        <w:rPr>
-          <w:rFonts w:hint="default" w:ascii="Times New Roman" w:hAnsi="Times New Roman" w:cs="Times New Roman"/>
-          <w:lang w:val="en-US"/>
-        </w:rPr>
-        <w:t>Public assignment operator</w:t>
-      </w:r>
-    </w:p>
-    <w:p>
-      <w:pPr>
-        <w:spacing w:line="360" w:lineRule="auto"/>
-        <w:jc w:val="both"/>
-        <w:rPr>
-          <w:rFonts w:hint="default" w:ascii="Times New Roman" w:hAnsi="Times New Roman" w:cs="Times New Roman"/>
-          <w:lang w:val="en-US"/>
-        </w:rPr>
-      </w:pPr>
-      <w:r>
-        <w:rPr>
-          <w:rFonts w:hint="default" w:ascii="Times New Roman" w:hAnsi="Times New Roman" w:cs="Times New Roman"/>
-          <w:lang w:val="en-US"/>
-        </w:rPr>
-        <w:t>Final (not added by Scott. To declare leaf classes came in C++11)</w:t>
-      </w:r>
-    </w:p>
-    <w:p>
-      <w:pPr>
-        <w:spacing w:line="360" w:lineRule="auto"/>
-        <w:jc w:val="both"/>
-        <w:rPr>
-          <w:rFonts w:hint="default" w:ascii="Times New Roman" w:hAnsi="Times New Roman" w:cs="Times New Roman"/>
-          <w:lang w:val="en-US"/>
-        </w:rPr>
-      </w:pPr>
-      <w:r>
-        <w:rPr>
-          <w:rFonts w:hint="default" w:ascii="Times New Roman" w:hAnsi="Times New Roman" w:cs="Times New Roman"/>
-          <w:lang w:val="en-US"/>
-        </w:rPr>
-        <w:t>Note: you either instantiate it or you derive from it, you never do both from the same class.</w:t>
-      </w:r>
-    </w:p>
-    <w:p>
-      <w:pPr>
-        <w:spacing w:line="360" w:lineRule="auto"/>
-        <w:jc w:val="both"/>
-        <w:rPr>
-          <w:rFonts w:hint="default" w:ascii="Times New Roman" w:hAnsi="Times New Roman" w:cs="Times New Roman"/>
-          <w:lang w:val="en-US"/>
-        </w:rPr>
-      </w:pPr>
-      <w:r>
-        <w:rPr>
-          <w:rFonts w:hint="default" w:ascii="Times New Roman" w:hAnsi="Times New Roman" w:cs="Times New Roman"/>
-          <w:lang w:val="en-US"/>
-        </w:rPr>
-        <w:t>Use the non-virtual interface (NVI) idiom:</w:t>
-      </w:r>
-    </w:p>
-    <w:p>
-      <w:pPr>
-        <w:spacing w:line="360" w:lineRule="auto"/>
-        <w:jc w:val="both"/>
-        <w:rPr>
-          <w:rFonts w:hint="default" w:ascii="Times New Roman" w:hAnsi="Times New Roman" w:cs="Times New Roman"/>
-          <w:lang w:val="en-US"/>
-        </w:rPr>
-      </w:pPr>
-      <w:r>
-        <w:rPr>
-          <w:rFonts w:hint="default" w:ascii="Times New Roman" w:hAnsi="Times New Roman" w:cs="Times New Roman"/>
-          <w:lang w:val="en-US"/>
-        </w:rPr>
-        <w:t>Consider making virtual functions nonpublic, and public functions nonvirtual.</w:t>
-      </w:r>
-    </w:p>
-    <w:p>
-      <w:pPr>
-        <w:spacing w:line="360" w:lineRule="auto"/>
-        <w:jc w:val="both"/>
-        <w:rPr>
-          <w:rFonts w:hint="default" w:ascii="Times New Roman" w:hAnsi="Times New Roman" w:cs="Times New Roman"/>
-          <w:lang w:val="en-US"/>
-        </w:rPr>
-      </w:pPr>
-      <w:r>
-        <w:rPr>
-          <w:rFonts w:hint="default" w:ascii="Times New Roman" w:hAnsi="Times New Roman" w:cs="Times New Roman"/>
-          <w:lang w:val="en-US"/>
-        </w:rPr>
-        <w:t>Virtual function ------------------&gt; Non public (private)</w:t>
-      </w:r>
-    </w:p>
-    <w:p>
-      <w:pPr>
-        <w:spacing w:line="360" w:lineRule="auto"/>
-        <w:jc w:val="both"/>
-        <w:rPr>
-          <w:rFonts w:hint="default" w:ascii="Times New Roman" w:hAnsi="Times New Roman" w:cs="Times New Roman"/>
-          <w:lang w:val="en-US"/>
-        </w:rPr>
-      </w:pPr>
-      <w:r>
-        <w:rPr>
-          <w:rFonts w:hint="default" w:ascii="Times New Roman" w:hAnsi="Times New Roman" w:cs="Times New Roman"/>
-          <w:lang w:val="en-US"/>
-        </w:rPr>
-        <w:t xml:space="preserve">Non Virtual functions ----------&gt; Public </w:t>
-      </w:r>
-    </w:p>
-    <w:p>
-      <w:pPr>
-        <w:spacing w:line="360" w:lineRule="auto"/>
-        <w:jc w:val="both"/>
-        <w:rPr>
-          <w:rFonts w:hint="default" w:ascii="Times New Roman" w:hAnsi="Times New Roman" w:cs="Times New Roman"/>
-          <w:lang w:val="en-US"/>
-        </w:rPr>
-      </w:pPr>
-      <w:r>
-        <w:rPr>
-          <w:rFonts w:hint="default" w:ascii="Times New Roman" w:hAnsi="Times New Roman" w:cs="Times New Roman"/>
-          <w:lang w:val="en-US"/>
-        </w:rPr>
-        <w:t>Base Class in control:</w:t>
-      </w:r>
-    </w:p>
-    <w:p>
-      <w:pPr>
-        <w:spacing w:line="360" w:lineRule="auto"/>
-        <w:jc w:val="both"/>
-        <w:rPr>
-          <w:rFonts w:hint="default" w:ascii="Times New Roman" w:hAnsi="Times New Roman" w:cs="Times New Roman"/>
-          <w:lang w:val="en-US"/>
-        </w:rPr>
-      </w:pPr>
-      <w:r>
-        <w:rPr>
-          <w:rFonts w:hint="default" w:ascii="Times New Roman" w:hAnsi="Times New Roman" w:cs="Times New Roman"/>
-          <w:lang w:val="en-US"/>
-        </w:rPr>
-        <w:t xml:space="preserve">Enforce pre and post condtions </w:t>
-      </w:r>
-    </w:p>
-    <w:p>
-      <w:pPr>
-        <w:spacing w:line="360" w:lineRule="auto"/>
-        <w:jc w:val="both"/>
-        <w:rPr>
-          <w:rFonts w:hint="default" w:ascii="Times New Roman" w:hAnsi="Times New Roman" w:cs="Times New Roman"/>
-          <w:lang w:val="en-US"/>
-        </w:rPr>
-      </w:pPr>
-      <w:r>
-        <w:rPr>
-          <w:rFonts w:hint="default" w:ascii="Times New Roman" w:hAnsi="Times New Roman" w:cs="Times New Roman"/>
-          <w:lang w:val="en-US"/>
-        </w:rPr>
-        <w:t>Instrumentation</w:t>
-      </w:r>
-    </w:p>
-    <w:p>
-      <w:pPr>
-        <w:spacing w:line="360" w:lineRule="auto"/>
-        <w:jc w:val="both"/>
-        <w:rPr>
-          <w:rFonts w:hint="default" w:ascii="Times New Roman" w:hAnsi="Times New Roman" w:cs="Times New Roman"/>
-          <w:lang w:val="en-US"/>
-        </w:rPr>
-      </w:pPr>
-      <w:r>
-        <w:rPr>
-          <w:rFonts w:hint="default" w:ascii="Times New Roman" w:hAnsi="Times New Roman" w:cs="Times New Roman"/>
-          <w:lang w:val="en-US"/>
-        </w:rPr>
-        <w:t>Robust in the face of change: add/remove pre/post-processing without breaking caller or drivers.</w:t>
-      </w:r>
-    </w:p>
-    <w:p>
-      <w:pPr>
-        <w:spacing w:line="360" w:lineRule="auto"/>
-        <w:jc w:val="both"/>
-        <w:rPr>
-          <w:rFonts w:hint="default" w:ascii="Times New Roman" w:hAnsi="Times New Roman" w:cs="Times New Roman"/>
-          <w:lang w:val="en-US"/>
-        </w:rPr>
-      </w:pPr>
-    </w:p>
-    <w:p>
-      <w:pPr>
-        <w:spacing w:line="360" w:lineRule="auto"/>
-        <w:jc w:val="both"/>
-        <w:rPr>
-          <w:rFonts w:hint="default" w:ascii="Times New Roman" w:hAnsi="Times New Roman" w:cs="Times New Roman"/>
-          <w:lang w:val="en-US"/>
-        </w:rPr>
-      </w:pPr>
-      <w:r>
-        <w:rPr>
-          <w:rFonts w:hint="default" w:ascii="Times New Roman" w:hAnsi="Times New Roman" w:cs="Times New Roman"/>
-          <w:lang w:val="en-US"/>
-        </w:rPr>
-        <w:t>Each interface can take its natural shape</w:t>
-      </w:r>
-    </w:p>
-    <w:p>
-      <w:pPr>
-        <w:spacing w:line="360" w:lineRule="auto"/>
-        <w:jc w:val="both"/>
-        <w:rPr>
-          <w:rFonts w:hint="default" w:ascii="Times New Roman" w:hAnsi="Times New Roman" w:cs="Times New Roman"/>
-          <w:lang w:val="en-US"/>
-        </w:rPr>
-      </w:pPr>
-      <w:r>
-        <w:rPr>
-          <w:rFonts w:hint="default" w:ascii="Times New Roman" w:hAnsi="Times New Roman" w:cs="Times New Roman"/>
-          <w:lang w:val="en-US"/>
-        </w:rPr>
-        <w:t>Best Practice Build:</w:t>
-      </w:r>
-    </w:p>
-    <w:p>
-      <w:pPr>
-        <w:spacing w:line="360" w:lineRule="auto"/>
-        <w:jc w:val="both"/>
-        <w:rPr>
-          <w:rFonts w:hint="default" w:ascii="Times New Roman" w:hAnsi="Times New Roman" w:cs="Times New Roman"/>
-          <w:lang w:val="en-US"/>
-        </w:rPr>
-      </w:pPr>
-      <w:r>
-        <w:rPr>
-          <w:rFonts w:hint="default" w:ascii="Times New Roman" w:hAnsi="Times New Roman" w:cs="Times New Roman"/>
-          <w:lang w:val="en-US"/>
-        </w:rPr>
-        <w:t xml:space="preserve">Overridden functions must be declared virtual </w:t>
-      </w:r>
-    </w:p>
-    <w:p>
-      <w:pPr>
-        <w:spacing w:line="360" w:lineRule="auto"/>
-        <w:jc w:val="both"/>
-        <w:rPr>
-          <w:rFonts w:hint="default" w:ascii="Times New Roman" w:hAnsi="Times New Roman" w:cs="Times New Roman"/>
-          <w:lang w:val="en-US"/>
-        </w:rPr>
-      </w:pPr>
-      <w:r>
-        <w:rPr>
-          <w:rFonts w:hint="default" w:ascii="Times New Roman" w:hAnsi="Times New Roman" w:cs="Times New Roman"/>
-          <w:lang w:val="en-US"/>
-        </w:rPr>
-        <w:t xml:space="preserve">Always make the base class destructor virtual </w:t>
-      </w:r>
-    </w:p>
-    <w:p>
-      <w:pPr>
-        <w:spacing w:line="360" w:lineRule="auto"/>
-        <w:jc w:val="both"/>
-        <w:rPr>
-          <w:rFonts w:hint="default" w:ascii="Times New Roman" w:hAnsi="Times New Roman" w:cs="Times New Roman"/>
-          <w:lang w:val="en-US"/>
-        </w:rPr>
-      </w:pPr>
-      <w:r>
-        <w:rPr>
-          <w:rFonts w:hint="default" w:ascii="Times New Roman" w:hAnsi="Times New Roman" w:cs="Times New Roman"/>
-          <w:lang w:val="en-US"/>
-        </w:rPr>
-        <w:t>Use “override” for overridden function</w:t>
-      </w:r>
-    </w:p>
-    <w:p>
-      <w:pPr>
-        <w:spacing w:line="360" w:lineRule="auto"/>
-        <w:jc w:val="both"/>
-        <w:rPr>
-          <w:rFonts w:hint="default" w:ascii="Times New Roman" w:hAnsi="Times New Roman" w:cs="Times New Roman"/>
-          <w:lang w:val="en-US"/>
-        </w:rPr>
-      </w:pPr>
-      <w:r>
-        <w:rPr>
-          <w:rFonts w:hint="default" w:ascii="Times New Roman" w:hAnsi="Times New Roman" w:cs="Times New Roman"/>
-          <w:lang w:val="en-US"/>
-        </w:rPr>
-        <w:t>Do not mix overloading and overriding</w:t>
-      </w:r>
-    </w:p>
-    <w:p>
-      <w:pPr>
-        <w:spacing w:line="360" w:lineRule="auto"/>
-        <w:jc w:val="both"/>
-        <w:rPr>
-          <w:rFonts w:hint="default" w:ascii="Times New Roman" w:hAnsi="Times New Roman" w:cs="Times New Roman"/>
-          <w:lang w:val="en-US"/>
-        </w:rPr>
-      </w:pPr>
-      <w:r>
-        <w:rPr>
-          <w:rFonts w:hint="default" w:ascii="Times New Roman" w:hAnsi="Times New Roman" w:cs="Times New Roman"/>
-          <w:lang w:val="en-US"/>
-        </w:rPr>
-        <w:t>Do not specify default values on function overrides</w:t>
-      </w:r>
-    </w:p>
-    <w:p>
-      <w:pPr>
-        <w:spacing w:line="360" w:lineRule="auto"/>
-        <w:jc w:val="both"/>
-        <w:rPr>
-          <w:rFonts w:hint="default" w:ascii="Times New Roman" w:hAnsi="Times New Roman" w:cs="Times New Roman"/>
-          <w:lang w:val="en-US"/>
-        </w:rPr>
-      </w:pPr>
-      <w:r>
-        <w:rPr>
-          <w:rFonts w:hint="default" w:ascii="Times New Roman" w:hAnsi="Times New Roman" w:cs="Times New Roman"/>
-          <w:lang w:val="en-US"/>
-        </w:rPr>
-        <w:t>Don’t call virtual functions in constructor\ destructor</w:t>
-      </w:r>
-    </w:p>
-    <w:p>
-      <w:pPr>
-        <w:spacing w:line="360" w:lineRule="auto"/>
-        <w:jc w:val="both"/>
-        <w:rPr>
-          <w:rFonts w:hint="default" w:ascii="Times New Roman" w:hAnsi="Times New Roman" w:cs="Times New Roman"/>
-          <w:lang w:val="en-US"/>
-        </w:rPr>
-      </w:pPr>
-      <w:r>
-        <w:rPr>
-          <w:rFonts w:hint="default" w:ascii="Times New Roman" w:hAnsi="Times New Roman" w:cs="Times New Roman"/>
-          <w:lang w:val="en-US"/>
-        </w:rPr>
-        <w:t xml:space="preserve">Use dynamic rather than static casts for downcasting but avoid casting refactoring where possible. </w:t>
-      </w:r>
-    </w:p>
-    <w:p>
-      <w:pPr>
-        <w:spacing w:line="360" w:lineRule="auto"/>
-        <w:jc w:val="both"/>
-        <w:rPr>
-          <w:rFonts w:hint="default" w:ascii="Times New Roman" w:hAnsi="Times New Roman" w:cs="Times New Roman"/>
-          <w:lang w:val="en-US"/>
-        </w:rPr>
-      </w:pPr>
-    </w:p>
-    <w:p>
-      <w:pPr>
-        <w:spacing w:line="360" w:lineRule="auto"/>
-        <w:jc w:val="both"/>
-        <w:rPr>
-          <w:rFonts w:hint="default" w:ascii="Times New Roman" w:hAnsi="Times New Roman" w:cs="Times New Roman"/>
-          <w:lang w:val="en-US"/>
-        </w:rPr>
-      </w:pPr>
-      <w:r>
-        <w:rPr>
-          <w:rFonts w:hint="default" w:ascii="Times New Roman" w:hAnsi="Times New Roman" w:cs="Times New Roman"/>
-          <w:lang w:val="en-US"/>
-        </w:rPr>
-        <w:t>Virtual destructors:</w:t>
-      </w:r>
-    </w:p>
-    <w:p>
-      <w:pPr>
-        <w:spacing w:line="360" w:lineRule="auto"/>
-        <w:jc w:val="both"/>
-        <w:rPr>
-          <w:rFonts w:hint="default" w:ascii="Times New Roman" w:hAnsi="Times New Roman" w:cs="Times New Roman"/>
-          <w:lang w:val="en-US"/>
-        </w:rPr>
-      </w:pPr>
-      <w:r>
-        <w:rPr>
-          <w:rFonts w:hint="default" w:ascii="Times New Roman" w:hAnsi="Times New Roman" w:cs="Times New Roman"/>
-          <w:lang w:val="en-US"/>
-        </w:rPr>
-        <w:t xml:space="preserve">State of data members of the derived class will not gonna get cleaned up </w:t>
-      </w:r>
-    </w:p>
-    <w:p>
-      <w:pPr>
-        <w:spacing w:line="360" w:lineRule="auto"/>
-        <w:jc w:val="both"/>
-        <w:rPr>
-          <w:rFonts w:hint="default" w:ascii="Times New Roman" w:hAnsi="Times New Roman" w:cs="Times New Roman"/>
-          <w:lang w:val="en-US"/>
-        </w:rPr>
-      </w:pPr>
-      <w:r>
-        <w:rPr>
-          <w:rFonts w:hint="default" w:ascii="Times New Roman" w:hAnsi="Times New Roman" w:cs="Times New Roman"/>
-          <w:lang w:val="en-US"/>
-        </w:rPr>
-        <w:t>Undefined behavior to delete a derived class object with a base class pointer if the destructor is not virtual. Always make base class destructors virtual</w:t>
-      </w:r>
-    </w:p>
-    <w:p>
-      <w:pPr>
-        <w:spacing w:line="360" w:lineRule="auto"/>
-        <w:jc w:val="both"/>
-        <w:rPr>
-          <w:rFonts w:hint="default" w:ascii="Times New Roman" w:hAnsi="Times New Roman" w:cs="Times New Roman"/>
-          <w:lang w:val="en-US"/>
-        </w:rPr>
-      </w:pPr>
-    </w:p>
-    <w:p>
-      <w:pPr>
-        <w:spacing w:line="360" w:lineRule="auto"/>
-        <w:jc w:val="both"/>
-        <w:rPr>
-          <w:rFonts w:hint="default" w:ascii="Times New Roman" w:hAnsi="Times New Roman" w:cs="Times New Roman"/>
-          <w:lang w:val="en-US"/>
-        </w:rPr>
-      </w:pPr>
-      <w:r>
-        <w:rPr>
-          <w:rFonts w:hint="default" w:ascii="Times New Roman" w:hAnsi="Times New Roman" w:cs="Times New Roman"/>
-          <w:lang w:val="en-US"/>
-        </w:rPr>
-        <w:t>Overriding keyword:</w:t>
-      </w:r>
-    </w:p>
-    <w:p>
-      <w:pPr>
-        <w:spacing w:line="360" w:lineRule="auto"/>
-        <w:jc w:val="both"/>
-        <w:rPr>
-          <w:rFonts w:hint="default" w:ascii="Times New Roman" w:hAnsi="Times New Roman" w:cs="Times New Roman"/>
-          <w:lang w:val="en-US"/>
-        </w:rPr>
-      </w:pPr>
-      <w:r>
-        <w:rPr>
-          <w:rFonts w:hint="default" w:ascii="Times New Roman" w:hAnsi="Times New Roman" w:cs="Times New Roman"/>
-          <w:lang w:val="en-US"/>
-        </w:rPr>
-        <w:t xml:space="preserve">If you declare a function to be an override and it is not for any reason example if the signature does not match, you can use the keyword, “Override”. This communicates your intent and verifies with the compiler. </w:t>
-      </w:r>
-    </w:p>
-    <w:p>
-      <w:pPr>
-        <w:spacing w:line="360" w:lineRule="auto"/>
-        <w:jc w:val="both"/>
-        <w:rPr>
-          <w:rFonts w:hint="default" w:ascii="Times New Roman" w:hAnsi="Times New Roman" w:cs="Times New Roman"/>
-          <w:lang w:val="en-US"/>
-        </w:rPr>
-      </w:pPr>
-    </w:p>
-    <w:p>
-      <w:pPr>
-        <w:spacing w:line="360" w:lineRule="auto"/>
-        <w:jc w:val="both"/>
-        <w:rPr>
-          <w:rFonts w:hint="default" w:ascii="Times New Roman" w:hAnsi="Times New Roman" w:cs="Times New Roman"/>
-          <w:lang w:val="en-US"/>
-        </w:rPr>
-      </w:pPr>
-      <w:r>
-        <w:rPr>
-          <w:rFonts w:hint="default" w:ascii="Times New Roman" w:hAnsi="Times New Roman" w:cs="Times New Roman"/>
-          <w:lang w:val="en-US"/>
-        </w:rPr>
-        <w:t xml:space="preserve">It is an override, it is a good practice to write it as an override. </w:t>
-      </w:r>
-    </w:p>
-    <w:p>
-      <w:pPr>
-        <w:spacing w:line="360" w:lineRule="auto"/>
-        <w:jc w:val="both"/>
-        <w:rPr>
-          <w:rFonts w:hint="default" w:ascii="Times New Roman" w:hAnsi="Times New Roman" w:cs="Times New Roman"/>
-          <w:lang w:val="en-US"/>
-        </w:rPr>
-      </w:pPr>
-    </w:p>
-    <w:p>
-      <w:pPr>
-        <w:spacing w:line="360" w:lineRule="auto"/>
-        <w:jc w:val="both"/>
-        <w:rPr>
-          <w:rFonts w:hint="default" w:ascii="Times New Roman" w:hAnsi="Times New Roman" w:cs="Times New Roman"/>
-          <w:lang w:val="en-US"/>
-        </w:rPr>
-      </w:pPr>
-      <w:r>
-        <w:rPr>
-          <w:rFonts w:hint="default" w:ascii="Times New Roman" w:hAnsi="Times New Roman" w:cs="Times New Roman"/>
-          <w:lang w:val="en-US"/>
-        </w:rPr>
-        <w:t xml:space="preserve">Scoping: </w:t>
-      </w:r>
-    </w:p>
-    <w:p>
-      <w:pPr>
-        <w:spacing w:line="360" w:lineRule="auto"/>
-        <w:jc w:val="both"/>
-        <w:rPr>
-          <w:rFonts w:hint="default" w:ascii="Times New Roman" w:hAnsi="Times New Roman" w:cs="Times New Roman"/>
-          <w:lang w:val="en-US"/>
-        </w:rPr>
-      </w:pPr>
-      <w:r>
-        <w:rPr>
-          <w:rFonts w:hint="default" w:ascii="Times New Roman" w:hAnsi="Times New Roman" w:cs="Times New Roman"/>
-          <w:lang w:val="en-US"/>
-        </w:rPr>
-        <w:t>Function overloading rules:</w:t>
-      </w:r>
-    </w:p>
-    <w:p>
-      <w:pPr>
-        <w:spacing w:line="360" w:lineRule="auto"/>
-        <w:jc w:val="both"/>
-        <w:rPr>
-          <w:rFonts w:hint="default" w:ascii="Times New Roman" w:hAnsi="Times New Roman" w:cs="Times New Roman"/>
-          <w:lang w:val="en-US"/>
-        </w:rPr>
-      </w:pPr>
-      <w:r>
-        <w:rPr>
-          <w:rFonts w:hint="default" w:ascii="Times New Roman" w:hAnsi="Times New Roman" w:cs="Times New Roman"/>
-          <w:lang w:val="en-US"/>
-        </w:rPr>
-        <w:t>Look for a called name in scope, collect all candidates in the scope and once you find it in the scope you stop looking for it. Overloading does not happen across the scope</w:t>
-      </w:r>
-    </w:p>
-    <w:p>
-      <w:pPr>
-        <w:spacing w:line="360" w:lineRule="auto"/>
-        <w:jc w:val="both"/>
-        <w:rPr>
-          <w:rFonts w:hint="default" w:ascii="Times New Roman" w:hAnsi="Times New Roman" w:cs="Times New Roman"/>
-          <w:lang w:val="en-US"/>
-        </w:rPr>
-      </w:pPr>
-      <w:r>
-        <w:rPr>
-          <w:rFonts w:hint="default" w:ascii="Times New Roman" w:hAnsi="Times New Roman" w:cs="Times New Roman"/>
-          <w:lang w:val="en-US"/>
-        </w:rPr>
-        <w:t xml:space="preserve">If not found in the first scope it starts looking at the next scope and keeps on looking till all scopes end. </w:t>
-      </w:r>
-    </w:p>
-    <w:p>
-      <w:pPr>
-        <w:spacing w:line="360" w:lineRule="auto"/>
-        <w:jc w:val="both"/>
-        <w:rPr>
-          <w:rFonts w:hint="default" w:ascii="Times New Roman" w:hAnsi="Times New Roman" w:cs="Times New Roman"/>
-          <w:lang w:val="en-US"/>
-        </w:rPr>
-      </w:pPr>
-      <w:r>
-        <w:rPr>
-          <w:rFonts w:hint="default" w:ascii="Times New Roman" w:hAnsi="Times New Roman" w:cs="Times New Roman"/>
-          <w:lang w:val="en-US"/>
-        </w:rPr>
-        <w:t>Note: If the function is found in one scope it does not go to other scopes and avoid hiding inherited names.</w:t>
-      </w:r>
-    </w:p>
-    <w:p>
-      <w:pPr>
-        <w:spacing w:line="360" w:lineRule="auto"/>
-        <w:jc w:val="both"/>
-        <w:rPr>
-          <w:rFonts w:hint="default" w:ascii="Times New Roman" w:hAnsi="Times New Roman" w:cs="Times New Roman"/>
-          <w:lang w:val="en-US"/>
-        </w:rPr>
-      </w:pPr>
-      <w:r>
-        <w:rPr>
-          <w:rFonts w:hint="default" w:ascii="Times New Roman" w:hAnsi="Times New Roman" w:cs="Times New Roman"/>
-          <w:lang w:val="en-US"/>
-        </w:rPr>
-        <w:t>Default parameter values:</w:t>
-      </w:r>
-    </w:p>
-    <w:p>
-      <w:pPr>
-        <w:spacing w:line="360" w:lineRule="auto"/>
-        <w:jc w:val="both"/>
-        <w:rPr>
-          <w:rFonts w:hint="default" w:ascii="Times New Roman" w:hAnsi="Times New Roman" w:cs="Times New Roman"/>
-          <w:lang w:val="en-US"/>
-        </w:rPr>
-      </w:pPr>
-      <w:r>
-        <w:rPr>
-          <w:rFonts w:hint="default" w:ascii="Times New Roman" w:hAnsi="Times New Roman" w:cs="Times New Roman"/>
-          <w:lang w:val="en-US"/>
-        </w:rPr>
-        <w:t xml:space="preserve">Default parameter values are determined by the compile by examining the declaration of the called function. </w:t>
-      </w:r>
-    </w:p>
-    <w:p>
-      <w:pPr>
-        <w:spacing w:line="360" w:lineRule="auto"/>
-        <w:jc w:val="both"/>
-        <w:rPr>
-          <w:rFonts w:hint="default" w:ascii="Times New Roman" w:hAnsi="Times New Roman" w:cs="Times New Roman"/>
-          <w:lang w:val="en-US"/>
-        </w:rPr>
-      </w:pPr>
-      <w:r>
-        <w:rPr>
-          <w:rFonts w:hint="default" w:ascii="Times New Roman" w:hAnsi="Times New Roman" w:cs="Times New Roman"/>
-          <w:lang w:val="en-US"/>
-        </w:rPr>
-        <w:t xml:space="preserve">They are inserted into the parameter list at the call site at the compile-time. </w:t>
-      </w:r>
-    </w:p>
-    <w:p>
-      <w:pPr>
-        <w:spacing w:line="360" w:lineRule="auto"/>
-        <w:jc w:val="both"/>
-        <w:rPr>
-          <w:rFonts w:hint="default" w:ascii="Times New Roman" w:hAnsi="Times New Roman" w:cs="Times New Roman"/>
-          <w:lang w:val="en-US"/>
-        </w:rPr>
-      </w:pPr>
-      <w:r>
-        <w:rPr>
-          <w:rFonts w:hint="default" w:ascii="Times New Roman" w:hAnsi="Times New Roman" w:cs="Times New Roman"/>
-          <w:lang w:val="en-US"/>
-        </w:rPr>
-        <w:t xml:space="preserve">Because the actual function invoked is determined at runtime by address lookup and not by the compiler, the passed default value will also be statically determined as the default parameter in the base class’s function declaration </w:t>
-      </w:r>
-    </w:p>
-    <w:p>
-      <w:pPr>
-        <w:spacing w:line="360" w:lineRule="auto"/>
-        <w:jc w:val="both"/>
-        <w:rPr>
-          <w:rFonts w:hint="default" w:ascii="Times New Roman" w:hAnsi="Times New Roman" w:cs="Times New Roman"/>
-          <w:lang w:val="en-US"/>
-        </w:rPr>
-      </w:pPr>
-    </w:p>
-    <w:p>
-      <w:pPr>
-        <w:spacing w:line="360" w:lineRule="auto"/>
-        <w:jc w:val="both"/>
-        <w:rPr>
-          <w:rFonts w:hint="default" w:ascii="Times New Roman" w:hAnsi="Times New Roman" w:cs="Times New Roman"/>
-          <w:lang w:val="en-US"/>
-        </w:rPr>
-      </w:pPr>
-      <w:r>
-        <w:rPr>
-          <w:rFonts w:hint="default" w:ascii="Times New Roman" w:hAnsi="Times New Roman" w:cs="Times New Roman"/>
-          <w:lang w:val="en-US"/>
-        </w:rPr>
-        <w:t>Upcasting:</w:t>
-      </w:r>
-    </w:p>
-    <w:p>
-      <w:pPr>
-        <w:spacing w:line="360" w:lineRule="auto"/>
-        <w:jc w:val="both"/>
-        <w:rPr>
-          <w:rFonts w:hint="default" w:ascii="Times New Roman" w:hAnsi="Times New Roman" w:cs="Times New Roman"/>
-          <w:lang w:val="en-US"/>
-        </w:rPr>
-      </w:pPr>
-      <w:r>
-        <w:rPr>
-          <w:rFonts w:hint="default" w:ascii="Times New Roman" w:hAnsi="Times New Roman" w:cs="Times New Roman"/>
-          <w:lang w:val="en-US"/>
-        </w:rPr>
-        <w:t xml:space="preserve">Casting a derived type pointer or reference to a pointer or reference to a type further up the hierarchy (to a base type) </w:t>
-      </w:r>
-    </w:p>
-    <w:p>
-      <w:pPr>
-        <w:spacing w:line="360" w:lineRule="auto"/>
-        <w:jc w:val="both"/>
-        <w:rPr>
-          <w:rFonts w:hint="default" w:ascii="Times New Roman" w:hAnsi="Times New Roman" w:cs="Times New Roman"/>
-          <w:lang w:val="en-US"/>
-        </w:rPr>
-      </w:pPr>
-      <w:r>
-        <w:rPr>
-          <w:rFonts w:hint="default" w:ascii="Times New Roman" w:hAnsi="Times New Roman" w:cs="Times New Roman"/>
-          <w:lang w:val="en-US"/>
-        </w:rPr>
-        <w:t xml:space="preserve">Always safe, can be implicit, done all the time </w:t>
-      </w:r>
-    </w:p>
-    <w:p>
-      <w:pPr>
-        <w:spacing w:line="360" w:lineRule="auto"/>
-        <w:jc w:val="both"/>
-        <w:rPr>
-          <w:rFonts w:hint="default" w:ascii="Times New Roman" w:hAnsi="Times New Roman" w:cs="Times New Roman"/>
-          <w:lang w:val="en-US"/>
-        </w:rPr>
-      </w:pPr>
-      <w:r>
-        <w:rPr>
-          <w:rFonts w:hint="default" w:ascii="Times New Roman" w:hAnsi="Times New Roman" w:cs="Times New Roman"/>
-          <w:lang w:val="en-US"/>
-        </w:rPr>
-        <w:t>It works because of the Liskov substitution principle</w:t>
-      </w:r>
-    </w:p>
-    <w:p>
-      <w:pPr>
-        <w:spacing w:line="360" w:lineRule="auto"/>
-        <w:jc w:val="both"/>
-        <w:rPr>
-          <w:rFonts w:hint="default" w:ascii="Times New Roman" w:hAnsi="Times New Roman" w:cs="Times New Roman"/>
-          <w:lang w:val="en-US"/>
-        </w:rPr>
-      </w:pPr>
-    </w:p>
-    <w:p>
-      <w:pPr>
-        <w:spacing w:line="360" w:lineRule="auto"/>
-        <w:jc w:val="both"/>
-        <w:rPr>
-          <w:rFonts w:hint="default" w:ascii="Times New Roman" w:hAnsi="Times New Roman" w:cs="Times New Roman"/>
-          <w:lang w:val="en-US"/>
-        </w:rPr>
-      </w:pPr>
-      <w:r>
-        <w:rPr>
-          <w:rFonts w:hint="default" w:ascii="Times New Roman" w:hAnsi="Times New Roman" w:cs="Times New Roman"/>
-          <w:lang w:val="en-US"/>
-        </w:rPr>
-        <w:t>Downcasting:</w:t>
-      </w:r>
-    </w:p>
-    <w:p>
-      <w:pPr>
-        <w:spacing w:line="360" w:lineRule="auto"/>
-        <w:jc w:val="both"/>
-        <w:rPr>
-          <w:rFonts w:hint="default" w:ascii="Times New Roman" w:hAnsi="Times New Roman" w:cs="Times New Roman"/>
-          <w:lang w:val="en-US"/>
-        </w:rPr>
-      </w:pPr>
-      <w:r>
-        <w:rPr>
-          <w:rFonts w:hint="default" w:ascii="Times New Roman" w:hAnsi="Times New Roman" w:cs="Times New Roman"/>
-          <w:lang w:val="en-US"/>
-        </w:rPr>
-        <w:t>Casting a base type pointer or reference to a pointer or reference to a type further down the hierarchy</w:t>
-      </w:r>
-    </w:p>
-    <w:p>
-      <w:pPr>
-        <w:spacing w:line="360" w:lineRule="auto"/>
-        <w:jc w:val="both"/>
-        <w:rPr>
-          <w:rFonts w:hint="default" w:ascii="Times New Roman" w:hAnsi="Times New Roman" w:cs="Times New Roman"/>
-          <w:lang w:val="en-US"/>
-        </w:rPr>
-      </w:pPr>
-      <w:r>
-        <w:rPr>
-          <w:rFonts w:hint="default" w:ascii="Times New Roman" w:hAnsi="Times New Roman" w:cs="Times New Roman"/>
-          <w:lang w:val="en-US"/>
-        </w:rPr>
-        <w:t>Problematic because the compiler cannot know at compile time that the object is what we are casting to and a base type object cannot, in general, be substituted for a derived type object.</w:t>
-      </w:r>
-    </w:p>
-    <w:p>
-      <w:pPr>
-        <w:spacing w:line="360" w:lineRule="auto"/>
-        <w:jc w:val="both"/>
-        <w:rPr>
-          <w:rFonts w:hint="default" w:ascii="Times New Roman" w:hAnsi="Times New Roman" w:cs="Times New Roman"/>
-          <w:lang w:val="en-US"/>
-        </w:rPr>
-      </w:pPr>
-      <w:r>
-        <w:rPr>
-          <w:rFonts w:hint="default" w:ascii="Times New Roman" w:hAnsi="Times New Roman" w:cs="Times New Roman"/>
-          <w:lang w:val="en-US"/>
-        </w:rPr>
-        <w:t>Types of downcasting:</w:t>
-      </w:r>
-    </w:p>
-    <w:p>
-      <w:pPr>
-        <w:spacing w:line="360" w:lineRule="auto"/>
-        <w:jc w:val="both"/>
-        <w:rPr>
-          <w:rFonts w:hint="default" w:ascii="Times New Roman" w:hAnsi="Times New Roman" w:cs="Times New Roman"/>
-          <w:lang w:val="en-US"/>
-        </w:rPr>
-      </w:pPr>
-      <w:r>
-        <w:rPr>
-          <w:rFonts w:hint="default" w:ascii="Times New Roman" w:hAnsi="Times New Roman" w:cs="Times New Roman"/>
-          <w:lang w:val="en-US"/>
-        </w:rPr>
-        <w:t>Unconditional Static Casting:</w:t>
-      </w:r>
-    </w:p>
-    <w:p>
-      <w:pPr>
-        <w:spacing w:line="360" w:lineRule="auto"/>
-        <w:jc w:val="both"/>
-        <w:rPr>
-          <w:rFonts w:hint="default" w:ascii="Times New Roman" w:hAnsi="Times New Roman" w:cs="Times New Roman"/>
-          <w:lang w:val="en-US"/>
-        </w:rPr>
-      </w:pPr>
-      <w:r>
-        <w:rPr>
-          <w:rFonts w:hint="default" w:ascii="Times New Roman" w:hAnsi="Times New Roman" w:cs="Times New Roman"/>
-          <w:lang w:val="en-US"/>
-        </w:rPr>
-        <w:t>You have to be certain that the object in question is of  a required type</w:t>
-      </w:r>
-    </w:p>
-    <w:p>
-      <w:pPr>
-        <w:spacing w:line="360" w:lineRule="auto"/>
-        <w:jc w:val="both"/>
-        <w:rPr>
-          <w:rFonts w:hint="default" w:ascii="Times New Roman" w:hAnsi="Times New Roman" w:cs="Times New Roman"/>
-          <w:lang w:val="en-US"/>
-        </w:rPr>
-      </w:pPr>
-      <w:r>
-        <w:rPr>
-          <w:rFonts w:hint="default" w:ascii="Times New Roman" w:hAnsi="Times New Roman" w:cs="Times New Roman"/>
-          <w:lang w:val="en-US"/>
-        </w:rPr>
-        <w:t>Effective and efficient</w:t>
-      </w:r>
-    </w:p>
-    <w:p>
-      <w:pPr>
-        <w:spacing w:line="360" w:lineRule="auto"/>
-        <w:jc w:val="both"/>
-        <w:rPr>
-          <w:rFonts w:hint="default" w:ascii="Times New Roman" w:hAnsi="Times New Roman" w:cs="Times New Roman"/>
-          <w:lang w:val="en-US"/>
-        </w:rPr>
-      </w:pPr>
-      <w:r>
-        <w:rPr>
-          <w:rFonts w:hint="default" w:ascii="Times New Roman" w:hAnsi="Times New Roman" w:cs="Times New Roman"/>
-          <w:lang w:val="en-US"/>
-        </w:rPr>
-        <w:t>The compiler cannot verify, undefined behavior if you are incorrect</w:t>
-      </w:r>
-    </w:p>
-    <w:p>
-      <w:pPr>
-        <w:spacing w:line="360" w:lineRule="auto"/>
-        <w:jc w:val="both"/>
-        <w:rPr>
-          <w:rFonts w:hint="default" w:ascii="Times New Roman" w:hAnsi="Times New Roman" w:cs="Times New Roman"/>
-          <w:lang w:val="en-US"/>
-        </w:rPr>
-      </w:pPr>
-      <w:r>
-        <w:rPr>
-          <w:rFonts w:hint="default" w:ascii="Times New Roman" w:hAnsi="Times New Roman" w:cs="Times New Roman"/>
-          <w:lang w:val="en-US"/>
-        </w:rPr>
-        <w:t>Uncertain in the face of code maintenance</w:t>
-      </w:r>
-    </w:p>
-    <w:p>
-      <w:pPr>
-        <w:spacing w:line="360" w:lineRule="auto"/>
-        <w:jc w:val="both"/>
-        <w:rPr>
-          <w:rFonts w:hint="default" w:ascii="Times New Roman" w:hAnsi="Times New Roman" w:cs="Times New Roman"/>
-          <w:lang w:val="en-US"/>
-        </w:rPr>
-      </w:pPr>
-      <w:r>
-        <w:rPr>
-          <w:rFonts w:hint="default" w:ascii="Times New Roman" w:hAnsi="Times New Roman" w:cs="Times New Roman"/>
-          <w:lang w:val="en-US"/>
-        </w:rPr>
-        <w:t>Condition Dynamic Casting:</w:t>
-      </w:r>
-    </w:p>
-    <w:p>
-      <w:pPr>
-        <w:spacing w:line="360" w:lineRule="auto"/>
-        <w:jc w:val="both"/>
-        <w:rPr>
-          <w:rFonts w:hint="default" w:ascii="Times New Roman" w:hAnsi="Times New Roman" w:cs="Times New Roman"/>
-          <w:lang w:val="en-US"/>
-        </w:rPr>
-      </w:pPr>
-      <w:r>
-        <w:rPr>
-          <w:rFonts w:hint="default" w:ascii="Times New Roman" w:hAnsi="Times New Roman" w:cs="Times New Roman"/>
-          <w:lang w:val="en-US"/>
-        </w:rPr>
-        <w:t>A better option is a condition dynamic cast as it does not need to check</w:t>
-      </w:r>
-    </w:p>
-    <w:p>
-      <w:pPr>
-        <w:spacing w:line="360" w:lineRule="auto"/>
-        <w:jc w:val="both"/>
-        <w:rPr>
-          <w:rFonts w:hint="default" w:ascii="Times New Roman" w:hAnsi="Times New Roman" w:cs="Times New Roman"/>
-          <w:lang w:val="en-US"/>
-        </w:rPr>
-      </w:pPr>
-      <w:r>
-        <w:rPr>
-          <w:rFonts w:hint="default" w:ascii="Times New Roman" w:hAnsi="Times New Roman" w:cs="Times New Roman"/>
-          <w:lang w:val="en-US"/>
-        </w:rPr>
-        <w:t xml:space="preserve">The compiler generates code to determine at runtime the object type, hence it is safe and no runtime overhead. </w:t>
-      </w:r>
-    </w:p>
-    <w:p>
-      <w:pPr>
-        <w:spacing w:line="360" w:lineRule="auto"/>
-        <w:jc w:val="both"/>
-        <w:rPr>
-          <w:rFonts w:hint="default" w:ascii="Times New Roman" w:hAnsi="Times New Roman" w:cs="Times New Roman"/>
-          <w:lang w:val="en-US"/>
-        </w:rPr>
-      </w:pPr>
-      <w:r>
-        <w:rPr>
-          <w:rFonts w:hint="default" w:ascii="Times New Roman" w:hAnsi="Times New Roman" w:cs="Times New Roman"/>
-          <w:lang w:val="en-US"/>
-        </w:rPr>
-        <w:t>When dynamic cast fails it returns a null pointer rather than pointing to a function.</w:t>
-      </w:r>
-    </w:p>
-    <w:p>
-      <w:pPr>
-        <w:spacing w:line="360" w:lineRule="auto"/>
-        <w:jc w:val="both"/>
-        <w:rPr>
-          <w:rFonts w:hint="default" w:ascii="Times New Roman" w:hAnsi="Times New Roman" w:cs="Times New Roman"/>
-          <w:lang w:val="en-US"/>
-        </w:rPr>
-      </w:pPr>
-      <w:r>
-        <w:rPr>
-          <w:rFonts w:hint="default" w:ascii="Times New Roman" w:hAnsi="Times New Roman" w:cs="Times New Roman"/>
-          <w:lang w:val="en-US"/>
-        </w:rPr>
-        <w:t xml:space="preserve">Note Both the casting need error code. </w:t>
+      <w:r>
+        <w:rPr>
+          <w:rFonts w:hint="default" w:ascii="Times New Roman" w:hAnsi="Times New Roman" w:cs="Times New Roman"/>
+          <w:lang w:val="en-US"/>
+        </w:rPr>
+        <w:t xml:space="preserve">ed error code. </w:t>
       </w:r>
     </w:p>
     <w:sectPr>

</xml_diff>